<commit_message>
did a lil werk but still not done with us
</commit_message>
<xml_diff>
--- a/us/Princeton (US) Project - DC Data/Pre-Work Project_ DC Instructions, Airbnb.docx
+++ b/us/Princeton (US) Project - DC Data/Pre-Work Project_ DC Instructions, Airbnb.docx
@@ -81,6 +81,12 @@
     </w:p>
     <w:sdt>
       <w:sdtPr>
+        <w:rPr>
+          <w:rFonts w:ascii="Georgia" w:eastAsia="Times New Roman" w:hAnsi="Georgia" w:cs="Times New Roman"/>
+          <w:color w:val="auto"/>
+          <w:sz w:val="22"/>
+          <w:szCs w:val="24"/>
+        </w:rPr>
         <w:id w:val="1184161832"/>
         <w:docPartObj>
           <w:docPartGallery w:val="Table of Contents"/>
@@ -89,13 +95,9 @@
       </w:sdtPr>
       <w:sdtEndPr>
         <w:rPr>
-          <w:rFonts w:ascii="Georgia" w:eastAsia="Times New Roman" w:hAnsi="Georgia" w:cs="Times New Roman"/>
           <w:b/>
           <w:bCs/>
           <w:noProof/>
-          <w:color w:val="auto"/>
-          <w:sz w:val="22"/>
-          <w:szCs w:val="24"/>
         </w:rPr>
       </w:sdtEndPr>
       <w:sdtContent>
@@ -128,7 +130,7 @@
           <w:r>
             <w:fldChar w:fldCharType="separate"/>
           </w:r>
-          <w:hyperlink w:anchor="_Toc525980050" w:history="1">
+          <w:hyperlink w:anchor="_Toc527544727" w:history="1">
             <w:r>
               <w:rPr>
                 <w:rStyle w:val="Hyperlink"/>
@@ -156,7 +158,7 @@
                 <w:noProof/>
                 <w:webHidden/>
               </w:rPr>
-              <w:instrText xml:space="preserve"> PAGEREF _Toc525980050 \h </w:instrText>
+              <w:instrText xml:space="preserve"> PAGEREF _Toc527544727 \h </w:instrText>
             </w:r>
             <w:r>
               <w:rPr>
@@ -199,7 +201,7 @@
               <w:szCs w:val="22"/>
             </w:rPr>
           </w:pPr>
-          <w:hyperlink w:anchor="_Toc525980051" w:history="1">
+          <w:hyperlink w:anchor="_Toc527544728" w:history="1">
             <w:r>
               <w:rPr>
                 <w:rStyle w:val="Hyperlink"/>
@@ -226,7 +228,7 @@
                 <w:noProof/>
                 <w:webHidden/>
               </w:rPr>
-              <w:instrText xml:space="preserve"> PAGEREF _Toc525980051 \h </w:instrText>
+              <w:instrText xml:space="preserve"> PAGEREF _Toc527544728 \h </w:instrText>
             </w:r>
             <w:r>
               <w:rPr>
@@ -269,7 +271,7 @@
               <w:szCs w:val="22"/>
             </w:rPr>
           </w:pPr>
-          <w:hyperlink w:anchor="_Toc525980052" w:history="1">
+          <w:hyperlink w:anchor="_Toc527544729" w:history="1">
             <w:r>
               <w:rPr>
                 <w:rStyle w:val="Hyperlink"/>
@@ -297,7 +299,7 @@
                 <w:noProof/>
                 <w:webHidden/>
               </w:rPr>
-              <w:instrText xml:space="preserve"> PAGEREF _Toc525980052 \h </w:instrText>
+              <w:instrText xml:space="preserve"> PAGEREF _Toc527544729 \h </w:instrText>
             </w:r>
             <w:r>
               <w:rPr>
@@ -340,7 +342,7 @@
               <w:szCs w:val="22"/>
             </w:rPr>
           </w:pPr>
-          <w:hyperlink w:anchor="_Toc525980053" w:history="1">
+          <w:hyperlink w:anchor="_Toc527544730" w:history="1">
             <w:r>
               <w:rPr>
                 <w:rStyle w:val="Hyperlink"/>
@@ -368,7 +370,7 @@
                 <w:noProof/>
                 <w:webHidden/>
               </w:rPr>
-              <w:instrText xml:space="preserve"> PAGEREF _Toc525980053 \h </w:instrText>
+              <w:instrText xml:space="preserve"> PAGEREF _Toc527544730 \h </w:instrText>
             </w:r>
             <w:r>
               <w:rPr>
@@ -411,7 +413,7 @@
               <w:szCs w:val="22"/>
             </w:rPr>
           </w:pPr>
-          <w:hyperlink w:anchor="_Toc525980054" w:history="1">
+          <w:hyperlink w:anchor="_Toc527544731" w:history="1">
             <w:r>
               <w:rPr>
                 <w:rStyle w:val="Hyperlink"/>
@@ -439,7 +441,7 @@
                 <w:noProof/>
                 <w:webHidden/>
               </w:rPr>
-              <w:instrText xml:space="preserve"> PAGEREF _Toc525980054 \h </w:instrText>
+              <w:instrText xml:space="preserve"> PAGEREF _Toc527544731 \h </w:instrText>
             </w:r>
             <w:r>
               <w:rPr>
@@ -482,7 +484,7 @@
               <w:szCs w:val="22"/>
             </w:rPr>
           </w:pPr>
-          <w:hyperlink w:anchor="_Toc525980055" w:history="1">
+          <w:hyperlink w:anchor="_Toc527544732" w:history="1">
             <w:r>
               <w:rPr>
                 <w:rStyle w:val="Hyperlink"/>
@@ -510,7 +512,7 @@
                 <w:noProof/>
                 <w:webHidden/>
               </w:rPr>
-              <w:instrText xml:space="preserve"> PAGEREF _Toc525980055 \h </w:instrText>
+              <w:instrText xml:space="preserve"> PAGEREF _Toc527544732 \h </w:instrText>
             </w:r>
             <w:r>
               <w:rPr>
@@ -553,7 +555,7 @@
               <w:szCs w:val="22"/>
             </w:rPr>
           </w:pPr>
-          <w:hyperlink w:anchor="_Toc525980056" w:history="1">
+          <w:hyperlink w:anchor="_Toc527544733" w:history="1">
             <w:r>
               <w:rPr>
                 <w:rStyle w:val="Hyperlink"/>
@@ -581,7 +583,7 @@
                 <w:noProof/>
                 <w:webHidden/>
               </w:rPr>
-              <w:instrText xml:space="preserve"> PAGEREF _Toc525980056 \h </w:instrText>
+              <w:instrText xml:space="preserve"> PAGEREF _Toc527544733 \h </w:instrText>
             </w:r>
             <w:r>
               <w:rPr>
@@ -624,7 +626,7 @@
               <w:szCs w:val="22"/>
             </w:rPr>
           </w:pPr>
-          <w:hyperlink w:anchor="_Toc525980057" w:history="1">
+          <w:hyperlink w:anchor="_Toc527544734" w:history="1">
             <w:r>
               <w:rPr>
                 <w:rStyle w:val="Hyperlink"/>
@@ -652,7 +654,7 @@
                 <w:noProof/>
                 <w:webHidden/>
               </w:rPr>
-              <w:instrText xml:space="preserve"> PAGEREF _Toc525980057 \h </w:instrText>
+              <w:instrText xml:space="preserve"> PAGEREF _Toc527544734 \h </w:instrText>
             </w:r>
             <w:r>
               <w:rPr>
@@ -695,7 +697,7 @@
               <w:szCs w:val="22"/>
             </w:rPr>
           </w:pPr>
-          <w:hyperlink w:anchor="_Toc525980058" w:history="1">
+          <w:hyperlink w:anchor="_Toc527544735" w:history="1">
             <w:r>
               <w:rPr>
                 <w:rStyle w:val="Hyperlink"/>
@@ -723,7 +725,7 @@
                 <w:noProof/>
                 <w:webHidden/>
               </w:rPr>
-              <w:instrText xml:space="preserve"> PAGEREF _Toc525980058 \h </w:instrText>
+              <w:instrText xml:space="preserve"> PAGEREF _Toc527544735 \h </w:instrText>
             </w:r>
             <w:r>
               <w:rPr>
@@ -766,7 +768,7 @@
               <w:szCs w:val="22"/>
             </w:rPr>
           </w:pPr>
-          <w:hyperlink w:anchor="_Toc525980059" w:history="1">
+          <w:hyperlink w:anchor="_Toc527544736" w:history="1">
             <w:r>
               <w:rPr>
                 <w:rStyle w:val="Hyperlink"/>
@@ -794,7 +796,7 @@
                 <w:noProof/>
                 <w:webHidden/>
               </w:rPr>
-              <w:instrText xml:space="preserve"> PAGEREF _Toc525980059 \h </w:instrText>
+              <w:instrText xml:space="preserve"> PAGEREF _Toc527544736 \h </w:instrText>
             </w:r>
             <w:r>
               <w:rPr>
@@ -814,7 +816,7 @@
                 <w:noProof/>
                 <w:webHidden/>
               </w:rPr>
-              <w:t>6</w:t>
+              <w:t>7</w:t>
             </w:r>
             <w:r>
               <w:rPr>
@@ -837,7 +839,7 @@
               <w:szCs w:val="22"/>
             </w:rPr>
           </w:pPr>
-          <w:hyperlink w:anchor="_Toc525980060" w:history="1">
+          <w:hyperlink w:anchor="_Toc527544737" w:history="1">
             <w:r>
               <w:rPr>
                 <w:rStyle w:val="Hyperlink"/>
@@ -865,7 +867,7 @@
                 <w:noProof/>
                 <w:webHidden/>
               </w:rPr>
-              <w:instrText xml:space="preserve"> PAGEREF _Toc525980060 \h </w:instrText>
+              <w:instrText xml:space="preserve"> PAGEREF _Toc527544737 \h </w:instrText>
             </w:r>
             <w:r>
               <w:rPr>
@@ -885,7 +887,7 @@
                 <w:noProof/>
                 <w:webHidden/>
               </w:rPr>
-              <w:t>7</w:t>
+              <w:t>8</w:t>
             </w:r>
             <w:r>
               <w:rPr>
@@ -908,7 +910,7 @@
               <w:szCs w:val="22"/>
             </w:rPr>
           </w:pPr>
-          <w:hyperlink w:anchor="_Toc525980061" w:history="1">
+          <w:hyperlink w:anchor="_Toc527544738" w:history="1">
             <w:r>
               <w:rPr>
                 <w:rStyle w:val="Hyperlink"/>
@@ -936,7 +938,7 @@
                 <w:noProof/>
                 <w:webHidden/>
               </w:rPr>
-              <w:instrText xml:space="preserve"> PAGEREF _Toc525980061 \h </w:instrText>
+              <w:instrText xml:space="preserve"> PAGEREF _Toc527544738 \h </w:instrText>
             </w:r>
             <w:r>
               <w:rPr>
@@ -956,7 +958,7 @@
                 <w:noProof/>
                 <w:webHidden/>
               </w:rPr>
-              <w:t>7</w:t>
+              <w:t>8</w:t>
             </w:r>
             <w:r>
               <w:rPr>
@@ -979,7 +981,7 @@
               <w:szCs w:val="22"/>
             </w:rPr>
           </w:pPr>
-          <w:hyperlink w:anchor="_Toc525980062" w:history="1">
+          <w:hyperlink w:anchor="_Toc527544739" w:history="1">
             <w:r>
               <w:rPr>
                 <w:rStyle w:val="Hyperlink"/>
@@ -1007,7 +1009,7 @@
                 <w:noProof/>
                 <w:webHidden/>
               </w:rPr>
-              <w:instrText xml:space="preserve"> PAGEREF _Toc525980062 \h </w:instrText>
+              <w:instrText xml:space="preserve"> PAGEREF _Toc527544739 \h </w:instrText>
             </w:r>
             <w:r>
               <w:rPr>
@@ -1027,7 +1029,7 @@
                 <w:noProof/>
                 <w:webHidden/>
               </w:rPr>
-              <w:t>8</w:t>
+              <w:t>9</w:t>
             </w:r>
             <w:r>
               <w:rPr>
@@ -1050,7 +1052,7 @@
               <w:szCs w:val="22"/>
             </w:rPr>
           </w:pPr>
-          <w:hyperlink w:anchor="_Toc525980063" w:history="1">
+          <w:hyperlink w:anchor="_Toc527544740" w:history="1">
             <w:r>
               <w:rPr>
                 <w:rStyle w:val="Hyperlink"/>
@@ -1078,7 +1080,7 @@
                 <w:noProof/>
                 <w:webHidden/>
               </w:rPr>
-              <w:instrText xml:space="preserve"> PAGEREF _Toc525980063 \h </w:instrText>
+              <w:instrText xml:space="preserve"> PAGEREF _Toc527544740 \h </w:instrText>
             </w:r>
             <w:r>
               <w:rPr>
@@ -1098,7 +1100,7 @@
                 <w:noProof/>
                 <w:webHidden/>
               </w:rPr>
-              <w:t>8</w:t>
+              <w:t>9</w:t>
             </w:r>
             <w:r>
               <w:rPr>
@@ -1136,7 +1138,7 @@
       <w:pPr>
         <w:pStyle w:val="Heading1"/>
       </w:pPr>
-      <w:bookmarkStart w:id="0" w:name="_Toc525980050"/>
+      <w:bookmarkStart w:id="0" w:name="_Toc527544727"/>
       <w:r>
         <w:rPr>
           <w:rFonts w:eastAsia="Oswald"/>
@@ -1184,14 +1186,7 @@
           <w:rFonts w:eastAsia="Georgia" w:cs="Georgia"/>
           <w:szCs w:val="22"/>
         </w:rPr>
-        <w:t xml:space="preserve"> performance in D.C.’s neighborhoods that supports a clear recommendation for an investment </w:t>
-      </w:r>
-      <w:r>
-        <w:rPr>
-          <w:rFonts w:eastAsia="Georgia" w:cs="Georgia"/>
-          <w:szCs w:val="22"/>
-        </w:rPr>
-        <w:t>in a specific market.</w:t>
+        <w:t xml:space="preserve"> performance in D.C.’s neighborhoods that supports a clear recommendation for an investment in a specific market.</w:t>
       </w:r>
     </w:p>
     <w:p>
@@ -1203,7 +1198,7 @@
           <w:szCs w:val="22"/>
         </w:rPr>
       </w:pPr>
-      <w:bookmarkStart w:id="1" w:name="_Toc525980051"/>
+      <w:bookmarkStart w:id="1" w:name="_Toc527544728"/>
       <w:r>
         <w:t>DELIVERABLES AND TIMELINE</w:t>
       </w:r>
@@ -1216,7 +1211,7 @@
           <w:rFonts w:eastAsia="Oswald"/>
         </w:rPr>
       </w:pPr>
-      <w:bookmarkStart w:id="2" w:name="_Toc525980052"/>
+      <w:bookmarkStart w:id="2" w:name="_Toc527544729"/>
       <w:r>
         <w:rPr>
           <w:rFonts w:eastAsia="Oswald"/>
@@ -1234,22 +1229,13 @@
         </w:numPr>
         <w:rPr>
           <w:rFonts w:eastAsia="Georgia"/>
-          <w:highlight w:val="yellow"/>
         </w:rPr>
       </w:pPr>
       <w:r>
         <w:rPr>
           <w:rFonts w:eastAsia="Georgia"/>
-          <w:highlight w:val="yellow"/>
-        </w:rPr>
-        <w:t>Due</w:t>
-      </w:r>
-      <w:r>
-        <w:rPr>
-          <w:rFonts w:eastAsia="Georgia"/>
-          <w:highlight w:val="yellow"/>
-        </w:rPr>
-        <w:t xml:space="preserve">: </w:t>
+        </w:rPr>
+        <w:t xml:space="preserve">Due: </w:t>
       </w:r>
       <w:r>
         <w:rPr>
@@ -1288,13 +1274,7 @@
         <w:rPr>
           <w:rFonts w:eastAsia="Georgia"/>
         </w:rPr>
-        <w:t>Format</w:t>
-      </w:r>
-      <w:r>
-        <w:rPr>
-          <w:rFonts w:eastAsia="Georgia"/>
-        </w:rPr>
-        <w:t>: PDF (export an</w:t>
+        <w:t>Format: PDF (export an</w:t>
       </w:r>
       <w:r>
         <w:rPr>
@@ -1318,13 +1298,7 @@
         <w:rPr>
           <w:rFonts w:eastAsia="Georgia"/>
         </w:rPr>
-        <w:t>Description</w:t>
-      </w:r>
-      <w:r>
-        <w:rPr>
-          <w:rFonts w:eastAsia="Georgia"/>
-        </w:rPr>
-        <w:t>:</w:t>
+        <w:t>Description:</w:t>
       </w:r>
     </w:p>
     <w:p>
@@ -1423,24 +1397,12 @@
         <w:rPr>
           <w:rFonts w:eastAsia="Georgia"/>
         </w:rPr>
-        <w:t xml:space="preserve">A “headline” that summarizes your key takeaway/recommendation. </w:t>
+        <w:t>A “headline” that summarizes your key takeaway/recommendation. You will pair and share this hea</w:t>
       </w:r>
       <w:r>
         <w:rPr>
           <w:rFonts w:eastAsia="Georgia"/>
         </w:rPr>
-        <w:t>You will pair and share this he</w:t>
-      </w:r>
-      <w:r>
-        <w:rPr>
-          <w:rFonts w:eastAsia="Georgia"/>
-        </w:rPr>
-        <w:t>a</w:t>
-      </w:r>
-      <w:r>
-        <w:rPr>
-          <w:rFonts w:eastAsia="Georgia"/>
-        </w:rPr>
         <w:t>dline on the first day of class</w:t>
       </w:r>
     </w:p>
@@ -1452,7 +1414,7 @@
         </w:rPr>
       </w:pPr>
       <w:bookmarkStart w:id="3" w:name="30j0zll" w:colFirst="0" w:colLast="0"/>
-      <w:bookmarkStart w:id="4" w:name="_Toc525980053"/>
+      <w:bookmarkStart w:id="4" w:name="_Toc527544730"/>
       <w:bookmarkEnd w:id="3"/>
       <w:r>
         <w:rPr>
@@ -1476,17 +1438,8 @@
       <w:r>
         <w:rPr>
           <w:rFonts w:eastAsia="Georgia"/>
-          <w:b/>
-          <w:highlight w:val="yellow"/>
-        </w:rPr>
-        <w:t>Due</w:t>
-      </w:r>
-      <w:r>
-        <w:rPr>
-          <w:rFonts w:eastAsia="Georgia"/>
-          <w:highlight w:val="yellow"/>
-        </w:rPr>
-        <w:t xml:space="preserve">: </w:t>
+        </w:rPr>
+        <w:t xml:space="preserve">Due: </w:t>
       </w:r>
       <w:r>
         <w:rPr>
@@ -1524,15 +1477,8 @@
       <w:r>
         <w:rPr>
           <w:rFonts w:eastAsia="Georgia"/>
-          <w:b/>
-        </w:rPr>
-        <w:t>Format</w:t>
-      </w:r>
-      <w:r>
-        <w:rPr>
-          <w:rFonts w:eastAsia="Georgia"/>
-        </w:rPr>
-        <w:t>: An Excel fi</w:t>
+        </w:rPr>
+        <w:t>Format: An Excel fi</w:t>
       </w:r>
       <w:r>
         <w:rPr>
@@ -1555,7 +1501,6 @@
       <w:r>
         <w:rPr>
           <w:rFonts w:eastAsia="Georgia"/>
-          <w:b/>
         </w:rPr>
         <w:t>Description</w:t>
       </w:r>
@@ -1659,13 +1604,7 @@
         <w:rPr>
           <w:rFonts w:eastAsia="Georgia"/>
         </w:rPr>
-        <w:t xml:space="preserve">Sheet 1: Clean listing </w:t>
-      </w:r>
-      <w:r>
-        <w:rPr>
-          <w:rFonts w:eastAsia="Georgia"/>
-        </w:rPr>
-        <w:t xml:space="preserve">data with the requested data points. </w:t>
+        <w:t xml:space="preserve">Sheet 1: Clean listing data with the requested data points. </w:t>
       </w:r>
     </w:p>
     <w:p>
@@ -1725,7 +1664,7 @@
           <w:rFonts w:eastAsia="Oswald"/>
         </w:rPr>
       </w:pPr>
-      <w:bookmarkStart w:id="5" w:name="_Toc525980054"/>
+      <w:bookmarkStart w:id="5" w:name="_Toc527544731"/>
       <w:r>
         <w:rPr>
           <w:rFonts w:eastAsia="Oswald"/>
@@ -1753,13 +1692,7 @@
         <w:rPr>
           <w:rFonts w:eastAsia="Georgia"/>
         </w:rPr>
-        <w:t xml:space="preserve"> website. This data may contain unformatted data points with duplicate entries. You’ll want to clean and format the data prior to performing explorator</w:t>
-      </w:r>
-      <w:r>
-        <w:rPr>
-          <w:rFonts w:eastAsia="Georgia"/>
-        </w:rPr>
-        <w:t>y analysis — this will help you better understand the available data and build some business context.</w:t>
+        <w:t xml:space="preserve"> website. This data may contain unformatted data points with duplicate entries. You’ll want to clean and format the data prior to performing exploratory analysis — this will help you better understand the available data and build some business context.</w:t>
       </w:r>
     </w:p>
     <w:p/>
@@ -1774,9 +1707,10 @@
         <w:rPr>
           <w:rFonts w:eastAsia="Oswald"/>
         </w:rPr>
+        <w:lastRenderedPageBreak/>
         <w:t xml:space="preserve"> </w:t>
       </w:r>
-      <w:bookmarkStart w:id="6" w:name="_Toc525980055"/>
+      <w:bookmarkStart w:id="6" w:name="_Toc527544732"/>
       <w:r>
         <w:rPr>
           <w:rFonts w:eastAsia="Oswald"/>
@@ -1838,13 +1772,7 @@
         <w:rPr>
           <w:rFonts w:eastAsia="Georgia"/>
         </w:rPr>
-        <w:t xml:space="preserve"> property in Washington, D.C.? If so, in which neighborhood should they in</w:t>
-      </w:r>
-      <w:r>
-        <w:rPr>
-          <w:rFonts w:eastAsia="Georgia"/>
-        </w:rPr>
-        <w:t>vest?</w:t>
+        <w:t xml:space="preserve"> property in Washington, D.C.? If so, in which neighborhood should they invest?</w:t>
       </w:r>
       <w:r>
         <w:rPr>
@@ -1929,13 +1857,7 @@
         <w:rPr>
           <w:rFonts w:eastAsia="Georgia"/>
         </w:rPr>
-        <w:t xml:space="preserve"> property types receive the most positive </w:t>
-      </w:r>
-      <w:r>
-        <w:rPr>
-          <w:rFonts w:eastAsia="Georgia"/>
-        </w:rPr>
-        <w:t>reviews?</w:t>
+        <w:t xml:space="preserve"> property types receive the most positive reviews?</w:t>
       </w:r>
     </w:p>
     <w:p>
@@ -2009,7 +1931,7 @@
           <w:rFonts w:eastAsia="Oswald"/>
         </w:rPr>
       </w:pPr>
-      <w:bookmarkStart w:id="7" w:name="_Toc525980056"/>
+      <w:bookmarkStart w:id="7" w:name="_Toc527544733"/>
       <w:r>
         <w:rPr>
           <w:rFonts w:eastAsia="Oswald"/>
@@ -2025,7 +1947,7 @@
           <w:rFonts w:eastAsia="Oswald"/>
         </w:rPr>
       </w:pPr>
-      <w:bookmarkStart w:id="8" w:name="_Toc525980057"/>
+      <w:bookmarkStart w:id="8" w:name="_Toc527544734"/>
       <w:r>
         <w:rPr>
           <w:rFonts w:eastAsia="Oswald"/>
@@ -2094,7 +2016,22 @@
           <w:rFonts w:eastAsia="Georgia" w:cs="Georgia"/>
           <w:szCs w:val="22"/>
         </w:rPr>
-        <w:t>Ensure that the “id” column doesn’t have any duplicates. This field is</w:t>
+        <w:t xml:space="preserve">Ensure that the </w:t>
+      </w:r>
+      <w:r>
+        <w:rPr>
+          <w:rFonts w:eastAsia="Georgia" w:cs="Georgia"/>
+          <w:i/>
+          <w:szCs w:val="22"/>
+        </w:rPr>
+        <w:t>id</w:t>
+      </w:r>
+      <w:r>
+        <w:rPr>
+          <w:rFonts w:eastAsia="Georgia" w:cs="Georgia"/>
+          <w:szCs w:val="22"/>
+        </w:rPr>
+        <w:t xml:space="preserve"> column doesn’t have any duplicates. This field is</w:t>
       </w:r>
       <w:r>
         <w:rPr>
@@ -2169,7 +2106,15 @@
           <w:rFonts w:eastAsia="Georgia" w:cs="Georgia"/>
           <w:szCs w:val="22"/>
         </w:rPr>
-        <w:t>Note: The “id”</w:t>
+        <w:t xml:space="preserve">Note: The </w:t>
+      </w:r>
+      <w:r>
+        <w:rPr>
+          <w:rFonts w:eastAsia="Georgia" w:cs="Georgia"/>
+          <w:i/>
+          <w:szCs w:val="22"/>
+        </w:rPr>
+        <w:t>id</w:t>
       </w:r>
       <w:r>
         <w:rPr>
@@ -2197,15 +2142,24 @@
           <w:rFonts w:eastAsia="Georgia" w:cs="Georgia"/>
           <w:szCs w:val="22"/>
         </w:rPr>
-        <w:t>. The “</w:t>
+        <w:t xml:space="preserve">. The </w:t>
       </w:r>
       <w:proofErr w:type="spellStart"/>
       <w:r>
         <w:rPr>
           <w:rFonts w:eastAsia="Georgia" w:cs="Georgia"/>
-          <w:szCs w:val="22"/>
-        </w:rPr>
-        <w:t>host_id</w:t>
+          <w:i/>
+          <w:szCs w:val="22"/>
+        </w:rPr>
+        <w:t>hos</w:t>
+      </w:r>
+      <w:r>
+        <w:rPr>
+          <w:rFonts w:eastAsia="Georgia" w:cs="Georgia"/>
+          <w:i/>
+          <w:szCs w:val="22"/>
+        </w:rPr>
+        <w:t>t_id</w:t>
       </w:r>
       <w:proofErr w:type="spellEnd"/>
       <w:r>
@@ -2213,21 +2167,14 @@
           <w:rFonts w:eastAsia="Georgia" w:cs="Georgia"/>
           <w:szCs w:val="22"/>
         </w:rPr>
-        <w:t xml:space="preserve">” column </w:t>
-      </w:r>
-      <w:r>
-        <w:rPr>
-          <w:rFonts w:eastAsia="Georgia" w:cs="Georgia"/>
-          <w:szCs w:val="22"/>
-        </w:rPr>
-        <w:t>is the ID of the host. Hosts can hav</w:t>
-      </w:r>
-      <w:r>
-        <w:rPr>
-          <w:rFonts w:eastAsia="Georgia" w:cs="Georgia"/>
-          <w:szCs w:val="22"/>
-        </w:rPr>
-        <w:t>e more than one listing.</w:t>
+        <w:t xml:space="preserve"> column </w:t>
+      </w:r>
+      <w:r>
+        <w:rPr>
+          <w:rFonts w:eastAsia="Georgia" w:cs="Georgia"/>
+          <w:szCs w:val="22"/>
+        </w:rPr>
+        <w:t>is the ID of the host. Hosts can have more than one listing.</w:t>
       </w:r>
     </w:p>
     <w:p>
@@ -2269,14 +2216,37 @@
           <w:rFonts w:eastAsia="Georgia" w:cs="Georgia"/>
           <w:szCs w:val="22"/>
         </w:rPr>
-        <w:t>(column “description” and “summary”, respectively)</w:t>
-      </w:r>
-      <w:r>
-        <w:rPr>
-          <w:rFonts w:eastAsia="Georgia" w:cs="Georgia"/>
-          <w:szCs w:val="22"/>
-        </w:rPr>
-        <w:t xml:space="preserve"> </w:t>
+        <w:t xml:space="preserve">(column </w:t>
+      </w:r>
+      <w:r>
+        <w:rPr>
+          <w:rFonts w:eastAsia="Georgia" w:cs="Georgia"/>
+          <w:i/>
+          <w:szCs w:val="22"/>
+        </w:rPr>
+        <w:t>description</w:t>
+      </w:r>
+      <w:r>
+        <w:rPr>
+          <w:rFonts w:eastAsia="Georgia" w:cs="Georgia"/>
+          <w:szCs w:val="22"/>
+        </w:rPr>
+        <w:t xml:space="preserve"> and </w:t>
+      </w:r>
+      <w:r>
+        <w:rPr>
+          <w:rFonts w:eastAsia="Georgia" w:cs="Georgia"/>
+          <w:i/>
+          <w:szCs w:val="22"/>
+        </w:rPr>
+        <w:t>summary</w:t>
+      </w:r>
+      <w:r>
+        <w:rPr>
+          <w:rFonts w:eastAsia="Georgia" w:cs="Georgia"/>
+          <w:szCs w:val="22"/>
+        </w:rPr>
+        <w:t xml:space="preserve">, respectively) </w:t>
       </w:r>
       <w:r>
         <w:rPr>
@@ -2304,11 +2274,12 @@
           <w:rFonts w:eastAsia="Georgia" w:cs="Georgia"/>
           <w:szCs w:val="22"/>
         </w:rPr>
-        <w:t>Standardize the entry of “</w:t>
-      </w:r>
-      <w:r>
-        <w:rPr>
-          <w:rFonts w:eastAsia="Georgia" w:cs="Georgia"/>
+        <w:t xml:space="preserve">Standardize the entry of </w:t>
+      </w:r>
+      <w:r>
+        <w:rPr>
+          <w:rFonts w:eastAsia="Georgia" w:cs="Georgia"/>
+          <w:i/>
           <w:szCs w:val="22"/>
         </w:rPr>
         <w:t>s</w:t>
@@ -2316,13 +2287,22 @@
       <w:r>
         <w:rPr>
           <w:rFonts w:eastAsia="Georgia" w:cs="Georgia"/>
-          <w:szCs w:val="22"/>
-        </w:rPr>
-        <w:t>tate,” “</w:t>
-      </w:r>
-      <w:r>
-        <w:rPr>
-          <w:rFonts w:eastAsia="Georgia" w:cs="Georgia"/>
+          <w:i/>
+          <w:szCs w:val="22"/>
+        </w:rPr>
+        <w:t>tate</w:t>
+      </w:r>
+      <w:r>
+        <w:rPr>
+          <w:rFonts w:eastAsia="Georgia" w:cs="Georgia"/>
+          <w:szCs w:val="22"/>
+        </w:rPr>
+        <w:t xml:space="preserve">, </w:t>
+      </w:r>
+      <w:r>
+        <w:rPr>
+          <w:rFonts w:eastAsia="Georgia" w:cs="Georgia"/>
+          <w:i/>
           <w:szCs w:val="22"/>
         </w:rPr>
         <w:t>c</w:t>
@@ -2330,14 +2310,30 @@
       <w:r>
         <w:rPr>
           <w:rFonts w:eastAsia="Georgia" w:cs="Georgia"/>
-          <w:szCs w:val="22"/>
-        </w:rPr>
-        <w:t>ity,” and “</w:t>
+          <w:i/>
+          <w:szCs w:val="22"/>
+        </w:rPr>
+        <w:t>ity</w:t>
+      </w:r>
+      <w:r>
+        <w:rPr>
+          <w:rFonts w:eastAsia="Georgia" w:cs="Georgia"/>
+          <w:szCs w:val="22"/>
+        </w:rPr>
+        <w:t>,</w:t>
+      </w:r>
+      <w:r>
+        <w:rPr>
+          <w:rFonts w:eastAsia="Georgia" w:cs="Georgia"/>
+          <w:szCs w:val="22"/>
+        </w:rPr>
+        <w:t xml:space="preserve"> and </w:t>
       </w:r>
       <w:proofErr w:type="spellStart"/>
       <w:r>
         <w:rPr>
           <w:rFonts w:eastAsia="Georgia" w:cs="Georgia"/>
+          <w:i/>
           <w:szCs w:val="22"/>
         </w:rPr>
         <w:t>n</w:t>
@@ -2345,6 +2341,7 @@
       <w:r>
         <w:rPr>
           <w:rFonts w:eastAsia="Georgia" w:cs="Georgia"/>
+          <w:i/>
           <w:szCs w:val="22"/>
         </w:rPr>
         <w:t>eighbo</w:t>
@@ -2352,6 +2349,7 @@
       <w:r>
         <w:rPr>
           <w:rFonts w:eastAsia="Georgia" w:cs="Georgia"/>
+          <w:i/>
           <w:szCs w:val="22"/>
         </w:rPr>
         <w:t>u</w:t>
@@ -2359,6 +2357,7 @@
       <w:r>
         <w:rPr>
           <w:rFonts w:eastAsia="Georgia" w:cs="Georgia"/>
+          <w:i/>
           <w:szCs w:val="22"/>
         </w:rPr>
         <w:t>rhood</w:t>
@@ -2369,7 +2368,7 @@
           <w:rFonts w:eastAsia="Georgia" w:cs="Georgia"/>
           <w:szCs w:val="22"/>
         </w:rPr>
-        <w:t>.”</w:t>
+        <w:t>.</w:t>
       </w:r>
     </w:p>
     <w:p>
@@ -2388,9 +2387,31 @@
       <w:r>
         <w:rPr>
           <w:rFonts w:eastAsia="Georgia" w:cs="Georgia"/>
-          <w:szCs w:val="22"/>
-        </w:rPr>
-        <w:t>“Find and Replace” can be used to find all of the values of a specified text value (e.g., “Rd.”) and replace them with a different text value (e.g.</w:t>
+          <w:i/>
+          <w:szCs w:val="22"/>
+        </w:rPr>
+        <w:t>Find and Replace</w:t>
+      </w:r>
+      <w:r>
+        <w:rPr>
+          <w:rFonts w:eastAsia="Georgia" w:cs="Georgia"/>
+          <w:szCs w:val="22"/>
+        </w:rPr>
+        <w:t xml:space="preserve"> can be used to find all of the values of a s</w:t>
+      </w:r>
+      <w:r>
+        <w:rPr>
+          <w:rFonts w:eastAsia="Georgia" w:cs="Georgia"/>
+          <w:szCs w:val="22"/>
+        </w:rPr>
+        <w:t>pecified text value (e.g., “Rd.”</w:t>
+      </w:r>
+      <w:r>
+        <w:rPr>
+          <w:rFonts w:eastAsia="Georgia" w:cs="Georgia"/>
+          <w:szCs w:val="22"/>
+        </w:rPr>
+        <w:t>) and replace them with a different text value (e.g.</w:t>
       </w:r>
       <w:proofErr w:type="gramStart"/>
       <w:r>
@@ -2406,14 +2427,7 @@
           <w:rFonts w:eastAsia="Georgia" w:cs="Georgia"/>
           <w:szCs w:val="22"/>
         </w:rPr>
-        <w:t>Road”). This is the same as in Microsoft Word or Google Docs, in which you can find and replace words. Fo</w:t>
-      </w:r>
-      <w:r>
-        <w:rPr>
-          <w:rFonts w:eastAsia="Georgia" w:cs="Georgia"/>
-          <w:szCs w:val="22"/>
-        </w:rPr>
-        <w:t xml:space="preserve">r example, if you wanted to replace all of the occurrences of the name “John Smith” with the name “Jane Smith,” you could use the “Find and Replace” functionality. </w:t>
+        <w:t xml:space="preserve">Road”). This is the same as in Microsoft Word or Google Docs, in which you can find and replace words. </w:t>
       </w:r>
     </w:p>
     <w:p>
@@ -2434,14 +2448,44 @@
           <w:rFonts w:eastAsia="Georgia" w:cs="Georgia"/>
           <w:szCs w:val="22"/>
         </w:rPr>
-        <w:t>Alternatively, you could identify the values in the data and translate them into a standard</w:t>
-      </w:r>
-      <w:r>
-        <w:rPr>
-          <w:rFonts w:eastAsia="Georgia" w:cs="Georgia"/>
-          <w:szCs w:val="22"/>
-        </w:rPr>
-        <w:t xml:space="preserve"> format of your choice. Then, by adding a new temporary column, you could use VLOOKUP to translate entries to the spelling of your choice.</w:t>
+        <w:t xml:space="preserve">Alternatively, you could identify the values in the data and translate them into a standard format of your choice. Then, by adding a new temporary column, you could use </w:t>
+      </w:r>
+      <w:r>
+        <w:rPr>
+          <w:rFonts w:eastAsia="Georgia" w:cs="Georgia"/>
+          <w:i/>
+          <w:szCs w:val="22"/>
+        </w:rPr>
+        <w:t>VLOOKUP</w:t>
+      </w:r>
+      <w:r>
+        <w:rPr>
+          <w:rFonts w:eastAsia="Georgia" w:cs="Georgia"/>
+          <w:szCs w:val="22"/>
+        </w:rPr>
+        <w:t xml:space="preserve"> (or </w:t>
+      </w:r>
+      <w:r>
+        <w:rPr>
+          <w:rFonts w:eastAsia="Georgia" w:cs="Georgia"/>
+          <w:i/>
+          <w:szCs w:val="22"/>
+        </w:rPr>
+        <w:t>INDEX/MATCH</w:t>
+      </w:r>
+      <w:r>
+        <w:rPr>
+          <w:rFonts w:eastAsia="Georgia" w:cs="Georgia"/>
+          <w:szCs w:val="22"/>
+        </w:rPr>
+        <w:t>)</w:t>
+      </w:r>
+      <w:r>
+        <w:rPr>
+          <w:rFonts w:eastAsia="Georgia" w:cs="Georgia"/>
+          <w:szCs w:val="22"/>
+        </w:rPr>
+        <w:t xml:space="preserve"> to translate entries to the spelling of your choice.</w:t>
       </w:r>
     </w:p>
     <w:p>
@@ -2451,12 +2495,11 @@
           <w:rFonts w:eastAsia="Oswald"/>
         </w:rPr>
       </w:pPr>
-      <w:bookmarkStart w:id="9" w:name="_Toc525980058"/>
+      <w:bookmarkStart w:id="9" w:name="_Toc527544735"/>
       <w:r>
         <w:rPr>
           <w:rFonts w:eastAsia="Oswald"/>
         </w:rPr>
-        <w:lastRenderedPageBreak/>
         <w:t>Step 2: Data Exploration (by Prompt)</w:t>
       </w:r>
       <w:bookmarkEnd w:id="9"/>
@@ -2544,6 +2587,7 @@
           <w:rFonts w:eastAsia="Georgia" w:cs="Georgia"/>
           <w:szCs w:val="22"/>
         </w:rPr>
+        <w:lastRenderedPageBreak/>
         <w:t>Each booking always has two guests, unless the listing only accommodates one.</w:t>
       </w:r>
     </w:p>
@@ -2586,14 +2630,7 @@
           <w:rFonts w:eastAsia="Georgia" w:cs="Georgia"/>
           <w:szCs w:val="22"/>
         </w:rPr>
-        <w:t>Only half of the boo</w:t>
-      </w:r>
-      <w:r>
-        <w:rPr>
-          <w:rFonts w:eastAsia="Georgia" w:cs="Georgia"/>
-          <w:szCs w:val="22"/>
-        </w:rPr>
-        <w:t>kings generate a review.</w:t>
+        <w:t>Only half of the bookings generate a review.</w:t>
       </w:r>
       <w:r>
         <w:rPr>
@@ -2645,43 +2682,60 @@
           <w:szCs w:val="22"/>
         </w:rPr>
       </w:pPr>
-      <w:r>
-        <w:rPr>
-          <w:rFonts w:eastAsia="Georgia" w:cs="Georgia"/>
-          <w:szCs w:val="22"/>
-        </w:rPr>
-        <w:t>“</w:t>
-      </w:r>
-      <w:proofErr w:type="gramStart"/>
-      <w:r>
-        <w:rPr>
-          <w:rFonts w:eastAsia="Georgia" w:cs="Georgia"/>
+      <m:oMath>
+        <m:r>
+          <w:rPr>
+            <w:rFonts w:ascii="Cambria Math" w:hAnsi="Cambria Math"/>
+            <w:szCs w:val="22"/>
+          </w:rPr>
+          <m:t>a</m:t>
+        </m:r>
+      </m:oMath>
+      <w:r>
+        <w:rPr>
+          <w:rFonts w:eastAsia="Georgia" w:cs="Georgia"/>
+          <w:szCs w:val="22"/>
+        </w:rPr>
+        <w:t xml:space="preserve"> </w:t>
+      </w:r>
+      <w:r>
+        <w:rPr>
+          <w:rFonts w:eastAsia="Georgia" w:cs="Georgia"/>
+          <w:szCs w:val="22"/>
+        </w:rPr>
+        <w:t>:</w:t>
+      </w:r>
+      <w:r>
+        <w:rPr>
+          <w:rFonts w:eastAsia="Georgia" w:cs="Georgia"/>
+          <w:szCs w:val="22"/>
+        </w:rPr>
+        <w:t xml:space="preserve"> How many peop</w:t>
+      </w:r>
+      <w:r>
+        <w:rPr>
+          <w:rFonts w:eastAsia="Georgia" w:cs="Georgia"/>
+          <w:szCs w:val="22"/>
+        </w:rPr>
+        <w:t xml:space="preserve">le the property can accommodate, </w:t>
+      </w:r>
+      <w:r>
+        <w:rPr>
+          <w:rFonts w:eastAsia="Georgia" w:cs="Georgia"/>
+          <w:i/>
           <w:szCs w:val="22"/>
         </w:rPr>
         <w:t>accommodates</w:t>
       </w:r>
-      <w:proofErr w:type="gramEnd"/>
-      <w:r>
-        <w:rPr>
-          <w:rFonts w:eastAsia="Georgia" w:cs="Georgia"/>
-          <w:szCs w:val="22"/>
-        </w:rPr>
-        <w:t xml:space="preserve">:” </w:t>
-      </w:r>
-      <w:r>
-        <w:rPr>
-          <w:rFonts w:eastAsia="Georgia" w:cs="Georgia"/>
-          <w:szCs w:val="22"/>
-        </w:rPr>
-        <w:t xml:space="preserve">(a) </w:t>
-      </w:r>
-      <w:r>
-        <w:rPr>
-          <w:rFonts w:eastAsia="Georgia" w:cs="Georgia"/>
-          <w:szCs w:val="22"/>
-        </w:rPr>
-        <w:t>How many people the property can accommodate.</w:t>
-      </w:r>
+      <w:r>
+        <w:rPr>
+          <w:rFonts w:eastAsia="Georgia" w:cs="Georgia"/>
+          <w:szCs w:val="22"/>
+        </w:rPr>
+        <w:t>.</w:t>
+      </w:r>
+      <w:bookmarkStart w:id="10" w:name="_GoBack"/>
+      <w:bookmarkEnd w:id="10"/>
     </w:p>
     <w:p>
       <w:pPr>
@@ -2696,17 +2750,71 @@
           <w:szCs w:val="22"/>
         </w:rPr>
       </w:pPr>
-      <w:r>
-        <w:rPr>
-          <w:rFonts w:eastAsia="Georgia" w:cs="Georgia"/>
-          <w:szCs w:val="22"/>
-        </w:rPr>
-        <w:t>“</w:t>
+      <m:oMath>
+        <m:r>
+          <w:rPr>
+            <w:rFonts w:ascii="Cambria Math" w:hAnsi="Cambria Math"/>
+            <w:szCs w:val="22"/>
+          </w:rPr>
+          <m:t>g</m:t>
+        </m:r>
+      </m:oMath>
+      <w:r>
+        <w:rPr>
+          <w:rFonts w:eastAsia="Georgia" w:cs="Georgia"/>
+          <w:szCs w:val="22"/>
+        </w:rPr>
+        <w:t xml:space="preserve"> </w:t>
+      </w:r>
+      <w:r>
+        <w:rPr>
+          <w:rFonts w:eastAsia="Georgia" w:cs="Georgia"/>
+          <w:szCs w:val="22"/>
+        </w:rPr>
+        <w:t xml:space="preserve">: </w:t>
+      </w:r>
+      <w:r>
+        <w:rPr>
+          <w:rFonts w:eastAsia="Georgia" w:cs="Georgia"/>
+          <w:szCs w:val="22"/>
+        </w:rPr>
+        <w:t>H</w:t>
+      </w:r>
+      <w:r>
+        <w:rPr>
+          <w:rFonts w:eastAsia="Georgia" w:cs="Georgia"/>
+          <w:szCs w:val="22"/>
+        </w:rPr>
+        <w:t>ow many g</w:t>
+      </w:r>
+      <w:r>
+        <w:rPr>
+          <w:rFonts w:eastAsia="Georgia" w:cs="Georgia"/>
+          <w:szCs w:val="22"/>
+        </w:rPr>
+        <w:t xml:space="preserve">uests are included in the </w:t>
+      </w:r>
+      <w:proofErr w:type="gramStart"/>
+      <w:r>
+        <w:rPr>
+          <w:rFonts w:eastAsia="Georgia" w:cs="Georgia"/>
+          <w:szCs w:val="22"/>
+        </w:rPr>
+        <w:t>price.</w:t>
+      </w:r>
+      <w:proofErr w:type="gramEnd"/>
+      <w:r>
+        <w:rPr>
+          <w:rFonts w:eastAsia="Georgia" w:cs="Georgia"/>
+          <w:szCs w:val="22"/>
+        </w:rPr>
+        <w:t xml:space="preserve"> Column </w:t>
       </w:r>
       <w:proofErr w:type="spellStart"/>
       <w:r>
         <w:rPr>
           <w:rFonts w:eastAsia="Georgia" w:cs="Georgia"/>
+          <w:i/>
           <w:szCs w:val="22"/>
         </w:rPr>
         <w:t>guests_included</w:t>
@@ -2717,30 +2825,7 @@
           <w:rFonts w:eastAsia="Georgia" w:cs="Georgia"/>
           <w:szCs w:val="22"/>
         </w:rPr>
-        <w:t xml:space="preserve">:” </w:t>
-      </w:r>
-      <w:r>
-        <w:rPr>
-          <w:rFonts w:eastAsia="Georgia" w:cs="Georgia"/>
-          <w:szCs w:val="22"/>
-        </w:rPr>
-        <w:t xml:space="preserve">(g) </w:t>
-      </w:r>
-      <w:proofErr w:type="gramStart"/>
-      <w:r>
-        <w:rPr>
-          <w:rFonts w:eastAsia="Georgia" w:cs="Georgia"/>
-          <w:szCs w:val="22"/>
-        </w:rPr>
-        <w:t>This</w:t>
-      </w:r>
-      <w:proofErr w:type="gramEnd"/>
-      <w:r>
-        <w:rPr>
-          <w:rFonts w:eastAsia="Georgia" w:cs="Georgia"/>
-          <w:szCs w:val="22"/>
-        </w:rPr>
-        <w:t xml:space="preserve"> is how many guests are included in the price.</w:t>
+        <w:t>.</w:t>
       </w:r>
     </w:p>
     <w:p>
@@ -2756,17 +2841,55 @@
           <w:szCs w:val="22"/>
         </w:rPr>
       </w:pPr>
-      <w:r>
-        <w:rPr>
-          <w:rFonts w:eastAsia="Georgia" w:cs="Georgia"/>
-          <w:szCs w:val="22"/>
-        </w:rPr>
-        <w:t>“</w:t>
+      <m:oMath>
+        <m:r>
+          <w:rPr>
+            <w:rFonts w:ascii="Cambria Math" w:hAnsi="Cambria Math"/>
+            <w:szCs w:val="22"/>
+          </w:rPr>
+          <m:t>t</m:t>
+        </m:r>
+      </m:oMath>
+      <w:r>
+        <w:rPr>
+          <w:rFonts w:eastAsia="Georgia" w:cs="Georgia"/>
+          <w:szCs w:val="22"/>
+        </w:rPr>
+        <w:t xml:space="preserve"> </w:t>
+      </w:r>
+      <w:r>
+        <w:rPr>
+          <w:rFonts w:eastAsia="Georgia" w:cs="Georgia"/>
+          <w:szCs w:val="22"/>
+        </w:rPr>
+        <w:t>:</w:t>
+      </w:r>
+      <w:r>
+        <w:rPr>
+          <w:rFonts w:eastAsia="Georgia" w:cs="Georgia"/>
+          <w:szCs w:val="22"/>
+        </w:rPr>
+        <w:t xml:space="preserve"> </w:t>
+      </w:r>
+      <w:r>
+        <w:rPr>
+          <w:rFonts w:eastAsia="Georgia" w:cs="Georgia"/>
+          <w:szCs w:val="22"/>
+        </w:rPr>
+        <w:t>The extra cost per person</w:t>
+      </w:r>
+      <w:r>
+        <w:rPr>
+          <w:rFonts w:eastAsia="Georgia" w:cs="Georgia"/>
+          <w:szCs w:val="22"/>
+        </w:rPr>
+        <w:t xml:space="preserve">, </w:t>
       </w:r>
       <w:proofErr w:type="spellStart"/>
       <w:r>
         <w:rPr>
           <w:rFonts w:eastAsia="Georgia" w:cs="Georgia"/>
+          <w:i/>
           <w:szCs w:val="22"/>
         </w:rPr>
         <w:t>extra_people</w:t>
@@ -2777,60 +2900,63 @@
           <w:rFonts w:eastAsia="Georgia" w:cs="Georgia"/>
           <w:szCs w:val="22"/>
         </w:rPr>
-        <w:t>:”</w:t>
-      </w:r>
-      <w:r>
-        <w:rPr>
-          <w:rFonts w:eastAsia="Georgia" w:cs="Georgia"/>
-          <w:szCs w:val="22"/>
-        </w:rPr>
-        <w:t xml:space="preserve"> (t</w:t>
-      </w:r>
-      <w:r>
-        <w:rPr>
-          <w:rFonts w:eastAsia="Georgia" w:cs="Georgia"/>
-          <w:szCs w:val="22"/>
-        </w:rPr>
-        <w:t xml:space="preserve">) </w:t>
-      </w:r>
+        <w:t>,</w:t>
+      </w:r>
+      <w:r>
+        <w:rPr>
+          <w:rFonts w:eastAsia="Georgia" w:cs="Georgia"/>
+          <w:szCs w:val="22"/>
+        </w:rPr>
+        <w:t xml:space="preserve"> if you go above</w:t>
+      </w:r>
+      <w:r>
+        <w:rPr>
+          <w:rFonts w:eastAsia="Georgia" w:cs="Georgia"/>
+          <w:szCs w:val="22"/>
+        </w:rPr>
+        <w:t xml:space="preserve"> the number of </w:t>
+      </w:r>
+      <w:proofErr w:type="spellStart"/>
+      <w:r>
+        <w:rPr>
+          <w:rFonts w:eastAsia="Georgia" w:cs="Georgia"/>
+          <w:i/>
+          <w:szCs w:val="22"/>
+        </w:rPr>
+        <w:t>guests_included</w:t>
+      </w:r>
+      <w:proofErr w:type="spellEnd"/>
       <w:proofErr w:type="gramStart"/>
       <w:r>
         <w:rPr>
           <w:rFonts w:eastAsia="Georgia" w:cs="Georgia"/>
           <w:szCs w:val="22"/>
         </w:rPr>
-        <w:t>The</w:t>
+        <w:t xml:space="preserve">, </w:t>
       </w:r>
       <w:proofErr w:type="gramEnd"/>
-      <w:r>
-        <w:rPr>
-          <w:rFonts w:eastAsia="Georgia" w:cs="Georgia"/>
-          <w:szCs w:val="22"/>
-        </w:rPr>
-        <w:t xml:space="preserve"> extra cost per person if you go above the number of “</w:t>
-      </w:r>
-      <w:proofErr w:type="spellStart"/>
-      <w:r>
-        <w:rPr>
-          <w:rFonts w:eastAsia="Georgia" w:cs="Georgia"/>
-          <w:szCs w:val="22"/>
-        </w:rPr>
-        <w:t>guests_</w:t>
-      </w:r>
-      <w:r>
-        <w:rPr>
-          <w:rFonts w:eastAsia="Georgia" w:cs="Georgia"/>
-          <w:szCs w:val="22"/>
-        </w:rPr>
-        <w:t>included</w:t>
-      </w:r>
-      <w:proofErr w:type="spellEnd"/>
-      <w:r>
-        <w:rPr>
-          <w:rFonts w:eastAsia="Georgia" w:cs="Georgia"/>
-          <w:szCs w:val="22"/>
-        </w:rPr>
-        <w:t>”.</w:t>
+      <m:oMath>
+        <m:r>
+          <w:rPr>
+            <w:rFonts w:ascii="Cambria Math" w:hAnsi="Cambria Math"/>
+            <w:szCs w:val="22"/>
+          </w:rPr>
+          <m:t>g</m:t>
+        </m:r>
+      </m:oMath>
+      <w:r>
+        <w:rPr>
+          <w:rFonts w:eastAsia="Georgia" w:cs="Georgia"/>
+          <w:szCs w:val="22"/>
+        </w:rPr>
+        <w:t>.</w:t>
+      </w:r>
+      <w:r>
+        <w:rPr>
+          <w:rFonts w:eastAsia="Georgia" w:cs="Georgia"/>
+          <w:szCs w:val="22"/>
+        </w:rPr>
+        <w:t xml:space="preserve"> [USD]</w:t>
       </w:r>
     </w:p>
     <w:p>
@@ -2846,42 +2972,42 @@
           <w:szCs w:val="22"/>
         </w:rPr>
       </w:pPr>
-      <w:r>
-        <w:rPr>
-          <w:rFonts w:eastAsia="Georgia" w:cs="Georgia"/>
-          <w:szCs w:val="22"/>
-        </w:rPr>
-        <w:t>“</w:t>
-      </w:r>
-      <w:proofErr w:type="gramStart"/>
-      <w:r>
-        <w:rPr>
-          <w:rFonts w:eastAsia="Georgia" w:cs="Georgia"/>
-          <w:szCs w:val="22"/>
-        </w:rPr>
-        <w:t>price</w:t>
-      </w:r>
-      <w:proofErr w:type="gramEnd"/>
-      <w:r>
-        <w:rPr>
-          <w:rFonts w:eastAsia="Georgia" w:cs="Georgia"/>
-          <w:szCs w:val="22"/>
-        </w:rPr>
-        <w:t>:”</w:t>
-      </w:r>
-      <w:r>
-        <w:rPr>
-          <w:rFonts w:eastAsia="Georgia" w:cs="Georgia"/>
-          <w:szCs w:val="22"/>
-        </w:rPr>
-        <w:t xml:space="preserve"> (p)</w:t>
-      </w:r>
-      <w:r>
-        <w:rPr>
-          <w:rFonts w:eastAsia="Georgia" w:cs="Georgia"/>
-          <w:szCs w:val="22"/>
-        </w:rPr>
-        <w:t xml:space="preserve"> The price </w:t>
+      <m:oMath>
+        <m:r>
+          <w:rPr>
+            <w:rFonts w:ascii="Cambria Math" w:eastAsia="Georgia" w:hAnsi="Cambria Math" w:cs="Georgia"/>
+            <w:szCs w:val="22"/>
+          </w:rPr>
+          <m:t>p</m:t>
+        </m:r>
+      </m:oMath>
+      <w:r>
+        <w:rPr>
+          <w:rFonts w:eastAsia="Georgia" w:cs="Georgia"/>
+          <w:szCs w:val="22"/>
+        </w:rPr>
+        <w:t xml:space="preserve"> :</w:t>
+      </w:r>
+      <w:r>
+        <w:rPr>
+          <w:rFonts w:eastAsia="Georgia" w:cs="Georgia"/>
+          <w:szCs w:val="22"/>
+        </w:rPr>
+        <w:t xml:space="preserve"> The price</w:t>
+      </w:r>
+      <w:r>
+        <w:rPr>
+          <w:rFonts w:eastAsia="Georgia" w:cs="Georgia"/>
+          <w:szCs w:val="22"/>
+        </w:rPr>
+        <w:t xml:space="preserve"> of the listing,</w:t>
+      </w:r>
+      <w:r>
+        <w:rPr>
+          <w:rFonts w:eastAsia="Georgia" w:cs="Georgia"/>
+          <w:szCs w:val="22"/>
+        </w:rPr>
+        <w:t xml:space="preserve"> </w:t>
       </w:r>
       <w:r>
         <w:rPr>
@@ -2912,29 +3038,173 @@
           <w:szCs w:val="22"/>
         </w:rPr>
       </w:pPr>
-      <w:r>
-        <w:rPr>
-          <w:rFonts w:eastAsia="Georgia" w:cs="Georgia"/>
-          <w:szCs w:val="22"/>
-        </w:rPr>
-        <w:t>“</w:t>
+      <m:oMath>
+        <m:r>
+          <w:rPr>
+            <w:rFonts w:ascii="Cambria Math" w:hAnsi="Cambria Math"/>
+            <w:szCs w:val="22"/>
+          </w:rPr>
+          <m:t>m</m:t>
+        </m:r>
+      </m:oMath>
+      <w:r>
+        <w:rPr>
+          <w:rFonts w:eastAsia="Georgia" w:cs="Georgia"/>
+          <w:szCs w:val="22"/>
+        </w:rPr>
+        <w:t xml:space="preserve"> </w:t>
+      </w:r>
+      <w:r>
+        <w:rPr>
+          <w:rFonts w:eastAsia="Georgia" w:cs="Georgia"/>
+          <w:szCs w:val="22"/>
+        </w:rPr>
+        <w:t>: The minimum number of nig</w:t>
+      </w:r>
+      <w:r>
+        <w:rPr>
+          <w:rFonts w:eastAsia="Georgia" w:cs="Georgia"/>
+          <w:szCs w:val="22"/>
+        </w:rPr>
+        <w:t xml:space="preserve">hts a listing can be booked for, </w:t>
       </w:r>
       <w:proofErr w:type="spellStart"/>
       <w:r>
         <w:rPr>
           <w:rFonts w:eastAsia="Georgia" w:cs="Georgia"/>
+          <w:i/>
           <w:szCs w:val="22"/>
         </w:rPr>
         <w:t>minimum_nights</w:t>
       </w:r>
       <w:proofErr w:type="spellEnd"/>
-      <w:r>
-        <w:rPr>
-          <w:rFonts w:eastAsia="Georgia" w:cs="Georgia"/>
-          <w:szCs w:val="22"/>
-        </w:rPr>
-        <w:t>” (m): The minimum number of nights a listing can be booked for.</w:t>
-      </w:r>
+    </w:p>
+    <w:p>
+      <w:pPr>
+        <w:numPr>
+          <w:ilvl w:val="1"/>
+          <w:numId w:val="5"/>
+        </w:numPr>
+        <w:spacing w:line="276" w:lineRule="auto"/>
+        <w:ind w:left="2160" w:hanging="360"/>
+        <w:contextualSpacing/>
+        <w:rPr>
+          <w:szCs w:val="22"/>
+        </w:rPr>
+      </w:pPr>
+      <m:oMath>
+        <m:r>
+          <w:rPr>
+            <w:rFonts w:ascii="Cambria Math" w:hAnsi="Cambria Math"/>
+            <w:szCs w:val="22"/>
+          </w:rPr>
+          <m:t>n</m:t>
+        </m:r>
+      </m:oMath>
+      <w:r>
+        <w:rPr>
+          <w:rFonts w:eastAsia="Georgia" w:cs="Georgia"/>
+          <w:szCs w:val="22"/>
+        </w:rPr>
+        <w:t xml:space="preserve"> : Number of reviews for a listing</w:t>
+      </w:r>
+      <w:r>
+        <w:rPr>
+          <w:rFonts w:eastAsia="Georgia" w:cs="Georgia"/>
+          <w:szCs w:val="22"/>
+        </w:rPr>
+        <w:t xml:space="preserve">, </w:t>
+      </w:r>
+      <w:proofErr w:type="spellStart"/>
+      <w:r>
+        <w:rPr>
+          <w:rFonts w:eastAsia="Georgia" w:cs="Georgia"/>
+          <w:i/>
+          <w:szCs w:val="22"/>
+        </w:rPr>
+        <w:t>number_of_reviews</w:t>
+      </w:r>
+      <w:proofErr w:type="spellEnd"/>
+    </w:p>
+    <w:p>
+      <w:pPr>
+        <w:numPr>
+          <w:ilvl w:val="1"/>
+          <w:numId w:val="5"/>
+        </w:numPr>
+        <w:spacing w:line="276" w:lineRule="auto"/>
+        <w:ind w:left="2160" w:hanging="360"/>
+        <w:contextualSpacing/>
+        <w:rPr>
+          <w:szCs w:val="22"/>
+        </w:rPr>
+      </w:pPr>
+      <m:oMath>
+        <m:r>
+          <w:rPr>
+            <w:rFonts w:ascii="Cambria Math" w:hAnsi="Cambria Math"/>
+            <w:szCs w:val="22"/>
+          </w:rPr>
+          <m:t>f</m:t>
+        </m:r>
+      </m:oMath>
+      <w:r>
+        <w:rPr>
+          <w:rFonts w:eastAsia="Georgia" w:cs="Georgia"/>
+          <w:szCs w:val="22"/>
+        </w:rPr>
+        <w:t xml:space="preserve"> : First review date, </w:t>
+      </w:r>
+      <w:proofErr w:type="spellStart"/>
+      <w:r>
+        <w:rPr>
+          <w:rFonts w:eastAsia="Georgia" w:cs="Georgia"/>
+          <w:i/>
+          <w:szCs w:val="22"/>
+        </w:rPr>
+        <w:t>first_review</w:t>
+      </w:r>
+      <w:proofErr w:type="spellEnd"/>
+    </w:p>
+    <w:p>
+      <w:pPr>
+        <w:numPr>
+          <w:ilvl w:val="1"/>
+          <w:numId w:val="5"/>
+        </w:numPr>
+        <w:spacing w:line="276" w:lineRule="auto"/>
+        <w:ind w:left="2160" w:hanging="360"/>
+        <w:contextualSpacing/>
+        <w:rPr>
+          <w:szCs w:val="22"/>
+        </w:rPr>
+      </w:pPr>
+      <m:oMath>
+        <m:r>
+          <w:rPr>
+            <w:rFonts w:ascii="Cambria Math" w:hAnsi="Cambria Math"/>
+            <w:szCs w:val="22"/>
+          </w:rPr>
+          <m:t>l</m:t>
+        </m:r>
+      </m:oMath>
+      <w:r>
+        <w:rPr>
+          <w:rFonts w:eastAsia="Georgia" w:cs="Georgia"/>
+          <w:szCs w:val="22"/>
+        </w:rPr>
+        <w:t xml:space="preserve"> : Last review date, </w:t>
+      </w:r>
+      <w:proofErr w:type="spellStart"/>
+      <w:r>
+        <w:rPr>
+          <w:rFonts w:eastAsia="Georgia" w:cs="Georgia"/>
+          <w:i/>
+          <w:szCs w:val="22"/>
+        </w:rPr>
+        <w:t>last_review</w:t>
+      </w:r>
+      <w:proofErr w:type="spellEnd"/>
       <w:r>
         <w:rPr>
           <w:rFonts w:eastAsia="Georgia" w:cs="Georgia"/>
@@ -3014,40 +3284,28 @@
           <w:szCs w:val="22"/>
         </w:rPr>
       </w:pPr>
-      <w:r>
-        <w:rPr>
-          <w:rFonts w:eastAsia="Georgia" w:cs="Georgia"/>
-          <w:szCs w:val="22"/>
-        </w:rPr>
-        <w:t>(w</w:t>
-      </w:r>
-      <w:r>
-        <w:rPr>
-          <w:rFonts w:eastAsia="Georgia" w:cs="Georgia"/>
-          <w:szCs w:val="22"/>
-        </w:rPr>
-        <w:t xml:space="preserve">): </w:t>
-      </w:r>
-      <w:r>
-        <w:rPr>
-          <w:rFonts w:eastAsia="Georgia" w:cs="Georgia"/>
-          <w:szCs w:val="22"/>
-        </w:rPr>
-        <w:t xml:space="preserve">percentage of stays which had reviews </w:t>
-      </w:r>
-      <w:r>
-        <w:rPr>
-          <w:rFonts w:eastAsia="Georgia" w:cs="Georgia"/>
-          <w:szCs w:val="22"/>
-        </w:rPr>
-        <w:t>left</w:t>
-      </w:r>
-      <w:r>
-        <w:rPr>
-          <w:rFonts w:eastAsia="Georgia" w:cs="Georgia"/>
-          <w:szCs w:val="22"/>
-        </w:rPr>
-        <w:t xml:space="preserve"> = 0.5 (50 percent)</w:t>
+      <m:oMath>
+        <m:r>
+          <w:rPr>
+            <w:rFonts w:ascii="Cambria Math" w:hAnsi="Cambria Math"/>
+            <w:szCs w:val="22"/>
+          </w:rPr>
+          <m:t>w</m:t>
+        </m:r>
+      </m:oMath>
+      <w:r>
+        <w:rPr>
+          <w:rFonts w:eastAsia="Georgia" w:cs="Georgia"/>
+          <w:szCs w:val="22"/>
+        </w:rPr>
+        <w:t xml:space="preserve"> </w:t>
+      </w:r>
+      <w:r>
+        <w:rPr>
+          <w:rFonts w:eastAsia="Georgia" w:cs="Georgia"/>
+          <w:szCs w:val="22"/>
+        </w:rPr>
+        <w:t>: percentage of stays which had reviews left = 0.5 (50 percent)</w:t>
       </w:r>
     </w:p>
     <w:p>
@@ -3123,21 +3381,7 @@
           <w:rFonts w:eastAsia="Georgia" w:cs="Georgia"/>
           <w:szCs w:val="22"/>
         </w:rPr>
-        <w:t xml:space="preserve"> you’ll </w:t>
-      </w:r>
-      <w:r>
-        <w:rPr>
-          <w:rFonts w:eastAsia="Georgia" w:cs="Georgia"/>
-          <w:szCs w:val="22"/>
-        </w:rPr>
-        <w:t>have as results</w:t>
-      </w:r>
-      <w:r>
-        <w:rPr>
-          <w:rFonts w:eastAsia="Georgia" w:cs="Georgia"/>
-          <w:szCs w:val="22"/>
-        </w:rPr>
-        <w:t xml:space="preserve"> include:</w:t>
+        <w:t xml:space="preserve"> you’ll have as results include:</w:t>
       </w:r>
     </w:p>
     <w:p>
@@ -3153,35 +3397,57 @@
           <w:szCs w:val="22"/>
         </w:rPr>
       </w:pPr>
-      <w:r>
-        <w:rPr>
-          <w:rFonts w:eastAsia="Georgia" w:cs="Georgia"/>
-          <w:szCs w:val="22"/>
-        </w:rPr>
-        <w:t>(</w:t>
-      </w:r>
-      <w:proofErr w:type="spellStart"/>
-      <w:r>
-        <w:rPr>
-          <w:rFonts w:eastAsia="Georgia" w:cs="Georgia"/>
-          <w:szCs w:val="22"/>
-        </w:rPr>
-        <w:t>r_night</w:t>
-      </w:r>
-      <w:proofErr w:type="spellEnd"/>
-      <w:r>
-        <w:rPr>
-          <w:rFonts w:eastAsia="Georgia" w:cs="Georgia"/>
-          <w:szCs w:val="22"/>
-        </w:rPr>
-        <w:t>):</w:t>
-      </w:r>
-      <w:r>
-        <w:rPr>
-          <w:rFonts w:eastAsia="Georgia" w:cs="Georgia"/>
-          <w:szCs w:val="22"/>
-        </w:rPr>
-        <w:t xml:space="preserve"> revenue generated by a listing for a </w:t>
+      <m:oMath>
+        <m:sSub>
+          <m:sSubPr>
+            <m:ctrlPr>
+              <w:rPr>
+                <w:rFonts w:ascii="Cambria Math" w:hAnsi="Cambria Math"/>
+                <w:i/>
+                <w:szCs w:val="22"/>
+              </w:rPr>
+            </m:ctrlPr>
+          </m:sSubPr>
+          <m:e>
+            <m:r>
+              <w:rPr>
+                <w:rFonts w:ascii="Cambria Math" w:hAnsi="Cambria Math"/>
+                <w:szCs w:val="22"/>
+              </w:rPr>
+              <m:t>r</m:t>
+            </m:r>
+          </m:e>
+          <m:sub>
+            <m:r>
+              <w:rPr>
+                <w:rFonts w:ascii="Cambria Math" w:hAnsi="Cambria Math"/>
+                <w:szCs w:val="22"/>
+              </w:rPr>
+              <m:t>night</m:t>
+            </m:r>
+          </m:sub>
+        </m:sSub>
+      </m:oMath>
+      <w:r>
+        <w:rPr>
+          <w:rFonts w:eastAsia="Georgia" w:cs="Georgia"/>
+          <w:szCs w:val="22"/>
+        </w:rPr>
+        <w:t xml:space="preserve"> </w:t>
+      </w:r>
+      <w:r>
+        <w:rPr>
+          <w:rFonts w:eastAsia="Georgia" w:cs="Georgia"/>
+          <w:szCs w:val="22"/>
+        </w:rPr>
+        <w:t xml:space="preserve">: </w:t>
+      </w:r>
+      <w:r>
+        <w:rPr>
+          <w:rFonts w:eastAsia="Georgia" w:cs="Georgia"/>
+          <w:szCs w:val="22"/>
+        </w:rPr>
+        <w:t xml:space="preserve">revenue generated by a listing for a </w:t>
       </w:r>
       <w:r>
         <w:rPr>
@@ -3226,38 +3492,107 @@
           <w:szCs w:val="22"/>
         </w:rPr>
       </w:pPr>
-      <w:r>
-        <w:rPr>
-          <w:rFonts w:eastAsia="Georgia" w:cs="Georgia"/>
-          <w:szCs w:val="22"/>
-        </w:rPr>
-        <w:t>(</w:t>
-      </w:r>
-      <w:proofErr w:type="spellStart"/>
-      <w:r>
-        <w:rPr>
-          <w:rFonts w:eastAsia="Georgia" w:cs="Georgia"/>
-          <w:szCs w:val="22"/>
-        </w:rPr>
-        <w:t>r_listing</w:t>
-      </w:r>
-      <w:proofErr w:type="spellEnd"/>
-      <w:r>
-        <w:rPr>
-          <w:rFonts w:eastAsia="Georgia" w:cs="Georgia"/>
-          <w:szCs w:val="22"/>
-        </w:rPr>
-        <w:t xml:space="preserve">): revenue generated by a listing for a </w:t>
-      </w:r>
-      <w:bookmarkStart w:id="10" w:name="_GoBack"/>
-      <w:r>
-        <w:rPr>
-          <w:rFonts w:eastAsia="Georgia" w:cs="Georgia"/>
+      <m:oMath>
+        <m:sSub>
+          <m:sSubPr>
+            <m:ctrlPr>
+              <w:rPr>
+                <w:rFonts w:ascii="Cambria Math" w:hAnsi="Cambria Math"/>
+                <w:i/>
+                <w:szCs w:val="22"/>
+              </w:rPr>
+            </m:ctrlPr>
+          </m:sSubPr>
+          <m:e>
+            <m:r>
+              <w:rPr>
+                <w:rFonts w:ascii="Cambria Math" w:hAnsi="Cambria Math"/>
+                <w:szCs w:val="22"/>
+              </w:rPr>
+              <m:t>r</m:t>
+            </m:r>
+          </m:e>
+          <m:sub>
+            <m:r>
+              <w:rPr>
+                <w:rFonts w:ascii="Cambria Math" w:hAnsi="Cambria Math"/>
+                <w:szCs w:val="22"/>
+              </w:rPr>
+              <m:t>booking</m:t>
+            </m:r>
+          </m:sub>
+        </m:sSub>
+      </m:oMath>
+      <w:r>
+        <w:rPr>
+          <w:szCs w:val="22"/>
+        </w:rPr>
+        <w:t xml:space="preserve"> </w:t>
+      </w:r>
+      <w:r>
+        <w:rPr>
+          <w:szCs w:val="22"/>
+        </w:rPr>
+        <w:t xml:space="preserve">: revenue generated by a listing for a </w:t>
+      </w:r>
+      <w:r>
+        <w:rPr>
           <w:i/>
           <w:szCs w:val="22"/>
         </w:rPr>
-        <w:t>stay</w:t>
-      </w:r>
+        <w:t>single booking</w:t>
+      </w:r>
+      <w:r>
+        <w:rPr>
+          <w:szCs w:val="22"/>
+        </w:rPr>
+        <w:t xml:space="preserve"> (assumes 2 people staying)</w:t>
+      </w:r>
+    </w:p>
+    <w:p>
+      <w:pPr>
+        <w:numPr>
+          <w:ilvl w:val="1"/>
+          <w:numId w:val="5"/>
+        </w:numPr>
+        <w:spacing w:line="276" w:lineRule="auto"/>
+        <w:ind w:left="2160" w:hanging="360"/>
+        <w:contextualSpacing/>
+        <w:rPr>
+          <w:szCs w:val="22"/>
+        </w:rPr>
+      </w:pPr>
+      <m:oMath>
+        <m:sSub>
+          <m:sSubPr>
+            <m:ctrlPr>
+              <w:rPr>
+                <w:rFonts w:ascii="Cambria Math" w:hAnsi="Cambria Math"/>
+                <w:i/>
+                <w:szCs w:val="22"/>
+              </w:rPr>
+            </m:ctrlPr>
+          </m:sSubPr>
+          <m:e>
+            <m:r>
+              <w:rPr>
+                <w:rFonts w:ascii="Cambria Math" w:hAnsi="Cambria Math"/>
+                <w:szCs w:val="22"/>
+              </w:rPr>
+              <m:t>r</m:t>
+            </m:r>
+          </m:e>
+          <m:sub>
+            <m:r>
+              <w:rPr>
+                <w:rFonts w:ascii="Cambria Math" w:hAnsi="Cambria Math"/>
+                <w:szCs w:val="22"/>
+              </w:rPr>
+              <m:t>listing</m:t>
+            </m:r>
+          </m:sub>
+        </m:sSub>
+      </m:oMath>
       <w:r>
         <w:rPr>
           <w:rFonts w:eastAsia="Georgia" w:cs="Georgia"/>
@@ -3265,13 +3600,63 @@
         </w:rPr>
         <w:t xml:space="preserve"> </w:t>
       </w:r>
-      <w:bookmarkEnd w:id="10"/>
-      <w:r>
-        <w:rPr>
-          <w:rFonts w:eastAsia="Georgia" w:cs="Georgia"/>
-          <w:szCs w:val="22"/>
-        </w:rPr>
-        <w:t>(assumes 2 people staying,</w:t>
+      <w:r>
+        <w:rPr>
+          <w:rFonts w:eastAsia="Georgia" w:cs="Georgia"/>
+          <w:szCs w:val="22"/>
+        </w:rPr>
+        <w:t>: reven</w:t>
+      </w:r>
+      <w:r>
+        <w:rPr>
+          <w:rFonts w:eastAsia="Georgia" w:cs="Georgia"/>
+          <w:szCs w:val="22"/>
+        </w:rPr>
+        <w:t xml:space="preserve">ue generated by a listing for </w:t>
+      </w:r>
+      <w:r>
+        <w:rPr>
+          <w:rFonts w:eastAsia="Georgia" w:cs="Georgia"/>
+          <w:i/>
+          <w:szCs w:val="22"/>
+        </w:rPr>
+        <w:t>the entire lifetime of the listing</w:t>
+      </w:r>
+      <w:r>
+        <w:rPr>
+          <w:rFonts w:eastAsia="Georgia" w:cs="Georgia"/>
+          <w:szCs w:val="22"/>
+        </w:rPr>
+        <w:t xml:space="preserve"> (all history of all reviews ever left; assumes 2 people staying)</w:t>
+      </w:r>
+    </w:p>
+    <w:p>
+      <w:pPr>
+        <w:numPr>
+          <w:ilvl w:val="1"/>
+          <w:numId w:val="5"/>
+        </w:numPr>
+        <w:spacing w:line="276" w:lineRule="auto"/>
+        <w:ind w:left="2160" w:hanging="360"/>
+        <w:contextualSpacing/>
+        <w:rPr>
+          <w:szCs w:val="22"/>
+        </w:rPr>
+      </w:pPr>
+      <m:oMath>
+        <m:r>
+          <w:rPr>
+            <w:rFonts w:ascii="Cambria Math" w:hAnsi="Cambria Math"/>
+            <w:szCs w:val="22"/>
+          </w:rPr>
+          <m:t>s</m:t>
+        </m:r>
+      </m:oMath>
+      <w:r>
+        <w:rPr>
+          <w:szCs w:val="22"/>
+        </w:rPr>
+        <w:t xml:space="preserve"> : estimated total number of stays in the recorded lifetime of a listing</w:t>
       </w:r>
     </w:p>
     <w:p>
@@ -3330,7 +3715,7 @@
           <w:rFonts w:eastAsia="Georgia" w:cs="Georgia"/>
           <w:szCs w:val="22"/>
         </w:rPr>
-        <w:t xml:space="preserve">Step 1: Calculate a proxy number of </w:t>
+        <w:t xml:space="preserve">Step 1: </w:t>
       </w:r>
       <w:r>
         <w:rPr>
@@ -3338,6 +3723,42 @@
           <w:i/>
           <w:szCs w:val="22"/>
         </w:rPr>
+        <w:t>Estimate</w:t>
+      </w:r>
+      <w:r>
+        <w:rPr>
+          <w:rFonts w:eastAsia="Georgia" w:cs="Georgia"/>
+          <w:szCs w:val="22"/>
+        </w:rPr>
+        <w:t xml:space="preserve"> the</w:t>
+      </w:r>
+      <w:r>
+        <w:rPr>
+          <w:rFonts w:eastAsia="Georgia" w:cs="Georgia"/>
+          <w:szCs w:val="22"/>
+        </w:rPr>
+        <w:t xml:space="preserve"> </w:t>
+      </w:r>
+      <w:r>
+        <w:rPr>
+          <w:rFonts w:eastAsia="Georgia" w:cs="Georgia"/>
+          <w:szCs w:val="22"/>
+        </w:rPr>
+        <w:t xml:space="preserve">actual </w:t>
+      </w:r>
+      <w:r>
+        <w:rPr>
+          <w:rFonts w:eastAsia="Georgia" w:cs="Georgia"/>
+          <w:szCs w:val="22"/>
+        </w:rPr>
+        <w:t xml:space="preserve">number of </w:t>
+      </w:r>
+      <w:r>
+        <w:rPr>
+          <w:rFonts w:eastAsia="Georgia" w:cs="Georgia"/>
+          <w:i/>
+          <w:szCs w:val="22"/>
+        </w:rPr>
         <w:t>stays</w:t>
       </w:r>
       <w:r>
@@ -3352,12 +3773,20 @@
           <w:rFonts w:eastAsia="Georgia" w:cs="Georgia"/>
           <w:szCs w:val="22"/>
         </w:rPr>
-        <w:t xml:space="preserve"> for each listing by assuming that 50 percent of customers who stayed left a review (use the data in the “</w:t>
+        <w:t xml:space="preserve"> for each listing by assuming that 50 percent of customers who stayed left</w:t>
+      </w:r>
+      <w:r>
+        <w:rPr>
+          <w:rFonts w:eastAsia="Georgia" w:cs="Georgia"/>
+          <w:szCs w:val="22"/>
+        </w:rPr>
+        <w:t xml:space="preserve"> a review (use the data in the </w:t>
       </w:r>
       <w:proofErr w:type="spellStart"/>
       <w:r>
         <w:rPr>
           <w:rFonts w:eastAsia="Georgia" w:cs="Georgia"/>
+          <w:i/>
           <w:szCs w:val="22"/>
         </w:rPr>
         <w:t>number_of_reviews</w:t>
@@ -3368,7 +3797,21 @@
           <w:rFonts w:eastAsia="Georgia" w:cs="Georgia"/>
           <w:szCs w:val="22"/>
         </w:rPr>
-        <w:t xml:space="preserve">” column). If 10 customers leave a review, you can assume the listing had 20 </w:t>
+        <w:t xml:space="preserve"> column). </w:t>
+      </w:r>
+      <w:r>
+        <w:rPr>
+          <w:rFonts w:eastAsia="Georgia" w:cs="Georgia"/>
+          <w:szCs w:val="22"/>
+        </w:rPr>
+        <w:t>For example, if</w:t>
+      </w:r>
+      <w:r>
+        <w:rPr>
+          <w:rFonts w:eastAsia="Georgia" w:cs="Georgia"/>
+          <w:szCs w:val="22"/>
+        </w:rPr>
+        <w:t xml:space="preserve"> 10 customers leave a review, you can assume the listing had 20 </w:t>
       </w:r>
       <w:r>
         <w:rPr>
@@ -3383,14 +3826,7 @@
           <w:rFonts w:eastAsia="Georgia" w:cs="Georgia"/>
           <w:szCs w:val="22"/>
         </w:rPr>
-        <w:t xml:space="preserve"> in total </w:t>
-      </w:r>
-      <w:r>
-        <w:rPr>
-          <w:rFonts w:eastAsia="Georgia" w:cs="Georgia"/>
-          <w:szCs w:val="22"/>
-        </w:rPr>
-        <w:t>(create a new column with a number that’s an estimate for how many stays each listing has received).</w:t>
+        <w:t xml:space="preserve"> in total (create a new column with a number that’s an estimate for how many stays each listing has received).</w:t>
       </w:r>
       <w:r>
         <w:rPr>
@@ -3399,6 +3835,46 @@
         </w:rPr>
         <w:br/>
       </w:r>
+      <w:r>
+        <w:rPr>
+          <w:rFonts w:eastAsia="Georgia" w:cs="Georgia"/>
+          <w:szCs w:val="22"/>
+        </w:rPr>
+        <w:br/>
+      </w:r>
+      <m:oMathPara>
+        <m:oMath>
+          <m:r>
+            <w:rPr>
+              <w:rFonts w:ascii="Cambria Math" w:hAnsi="Cambria Math"/>
+              <w:szCs w:val="22"/>
+            </w:rPr>
+            <w:lastRenderedPageBreak/>
+            <m:t>s</m:t>
+          </m:r>
+          <m:r>
+            <w:rPr>
+              <w:rFonts w:ascii="Cambria Math" w:eastAsia="Georgia" w:hAnsi="Cambria Math" w:cs="Georgia"/>
+              <w:szCs w:val="22"/>
+            </w:rPr>
+            <m:t xml:space="preserve">= </m:t>
+          </m:r>
+          <m:r>
+            <w:rPr>
+              <w:rFonts w:ascii="Cambria Math" w:eastAsia="Georgia" w:hAnsi="Cambria Math" w:cs="Georgia"/>
+              <w:szCs w:val="22"/>
+            </w:rPr>
+            <m:t>2n</m:t>
+          </m:r>
+          <m:r>
+            <w:rPr>
+              <w:rFonts w:eastAsia="Georgia" w:cs="Georgia"/>
+              <w:szCs w:val="22"/>
+            </w:rPr>
+            <w:br/>
+          </m:r>
+        </m:oMath>
+      </m:oMathPara>
     </w:p>
     <w:p>
       <w:pPr>
@@ -3410,16 +3886,59 @@
         <w:ind w:left="1440" w:hanging="360"/>
         <w:contextualSpacing/>
         <w:rPr>
-          <w:szCs w:val="22"/>
-        </w:rPr>
-      </w:pPr>
-      <w:r>
-        <w:rPr>
-          <w:rFonts w:eastAsia="Georgia" w:cs="Georgia"/>
-          <w:szCs w:val="22"/>
-        </w:rPr>
-        <w:lastRenderedPageBreak/>
-        <w:t xml:space="preserve">Step 2: Calculate estimated revenue per day for two guests, unless the accommodation explicitly accepts only one. Note: “price” column is the </w:t>
+          <w:rFonts w:eastAsia="Georgia" w:cs="Georgia"/>
+          <w:szCs w:val="22"/>
+        </w:rPr>
+      </w:pPr>
+      <w:r>
+        <w:rPr>
+          <w:rFonts w:eastAsia="Georgia" w:cs="Georgia"/>
+          <w:szCs w:val="22"/>
+        </w:rPr>
+        <w:t>Step 2: Calculate estimated</w:t>
+      </w:r>
+      <w:r>
+        <w:rPr>
+          <w:rFonts w:eastAsia="Georgia" w:cs="Georgia"/>
+          <w:szCs w:val="22"/>
+        </w:rPr>
+        <w:t xml:space="preserve"> revenue per day for two guests. If </w:t>
+      </w:r>
+      <w:r>
+        <w:rPr>
+          <w:rFonts w:eastAsia="Georgia" w:cs="Georgia"/>
+          <w:szCs w:val="22"/>
+        </w:rPr>
+        <w:t>the accommodation explicitly accepts only one</w:t>
+      </w:r>
+      <w:r>
+        <w:rPr>
+          <w:rFonts w:eastAsia="Georgia" w:cs="Georgia"/>
+          <w:szCs w:val="22"/>
+        </w:rPr>
+        <w:t xml:space="preserve">, add the additional cost </w:t>
+      </w:r>
+      <w:r>
+        <w:rPr>
+          <w:rFonts w:eastAsia="Georgia" w:cs="Georgia"/>
+          <w:i/>
+          <w:szCs w:val="22"/>
+        </w:rPr>
+        <w:t>per guest</w:t>
+      </w:r>
+      <w:r>
+        <w:rPr>
+          <w:rFonts w:eastAsia="Georgia" w:cs="Georgia"/>
+          <w:szCs w:val="22"/>
+        </w:rPr>
+        <w:t xml:space="preserve"> to get the total price per night</w:t>
+      </w:r>
+      <w:r>
+        <w:rPr>
+          <w:rFonts w:eastAsia="Georgia" w:cs="Georgia"/>
+          <w:szCs w:val="22"/>
+        </w:rPr>
+        <w:t xml:space="preserve">. Note: “price” column is the </w:t>
       </w:r>
       <w:r>
         <w:rPr>
@@ -3434,24 +3953,13 @@
           <w:rFonts w:eastAsia="Georgia" w:cs="Georgia"/>
           <w:szCs w:val="22"/>
         </w:rPr>
-        <w:t>price f</w:t>
-      </w:r>
-      <w:r>
-        <w:rPr>
-          <w:rFonts w:eastAsia="Georgia" w:cs="Georgia"/>
-          <w:szCs w:val="22"/>
-        </w:rPr>
-        <w:t>or the listing. Use the following logic to create a nested IF statement:</w:t>
-      </w:r>
-    </w:p>
-    <w:p>
-      <w:pPr>
-        <w:numPr>
-          <w:ilvl w:val="1"/>
-          <w:numId w:val="5"/>
-        </w:numPr>
+        <w:t xml:space="preserve">price for the listing. </w:t>
+      </w:r>
+    </w:p>
+    <w:p>
+      <w:pPr>
         <w:spacing w:line="276" w:lineRule="auto"/>
-        <w:ind w:left="2160" w:hanging="360"/>
+        <w:ind w:left="2160"/>
         <w:contextualSpacing/>
         <w:rPr>
           <w:szCs w:val="22"/>
@@ -3462,12 +3970,59 @@
           <w:rFonts w:eastAsia="Georgia" w:cs="Georgia"/>
           <w:szCs w:val="22"/>
         </w:rPr>
-        <w:t>Determine if “</w:t>
+        <w:br/>
+      </w:r>
+      <w:r>
+        <w:rPr>
+          <w:rFonts w:eastAsia="Georgia" w:cs="Georgia"/>
+          <w:szCs w:val="22"/>
+          <w:u w:val="single"/>
+        </w:rPr>
+        <w:t>Example</w:t>
+      </w:r>
+      <w:r>
+        <w:rPr>
+          <w:rFonts w:eastAsia="Georgia" w:cs="Georgia"/>
+          <w:szCs w:val="22"/>
+        </w:rPr>
+        <w:t>: If</w:t>
+      </w:r>
+      <w:r>
+        <w:rPr>
+          <w:rFonts w:eastAsia="Georgia" w:cs="Georgia"/>
+          <w:szCs w:val="22"/>
+        </w:rPr>
+        <w:t xml:space="preserve"> a listing has </w:t>
+      </w:r>
+      <w:proofErr w:type="gramStart"/>
+      <w:r>
+        <w:rPr>
+          <w:rFonts w:eastAsia="Georgia" w:cs="Georgia"/>
+          <w:szCs w:val="22"/>
+        </w:rPr>
+        <w:t xml:space="preserve">an </w:t>
+      </w:r>
+      <w:r>
+        <w:rPr>
+          <w:rFonts w:eastAsia="Georgia" w:cs="Georgia"/>
+          <w:i/>
+          <w:szCs w:val="22"/>
+        </w:rPr>
+        <w:t>accommodates</w:t>
+      </w:r>
+      <w:proofErr w:type="gramEnd"/>
+      <w:r>
+        <w:rPr>
+          <w:rFonts w:eastAsia="Georgia" w:cs="Georgia"/>
+          <w:szCs w:val="22"/>
+        </w:rPr>
+        <w:t xml:space="preserve"> value of 2, a </w:t>
       </w:r>
       <w:proofErr w:type="spellStart"/>
       <w:r>
         <w:rPr>
           <w:rFonts w:eastAsia="Georgia" w:cs="Georgia"/>
+          <w:i/>
           <w:szCs w:val="22"/>
         </w:rPr>
         <w:t>guests_included</w:t>
@@ -3478,43 +4033,16 @@
           <w:rFonts w:eastAsia="Georgia" w:cs="Georgia"/>
           <w:szCs w:val="22"/>
         </w:rPr>
-        <w:t xml:space="preserve"> &gt; 1” (i.e., whether the price quoted already includes two or more people). This price represents revenue per day under the assumptions.</w:t>
-      </w:r>
-    </w:p>
-    <w:p>
-      <w:pPr>
-        <w:numPr>
-          <w:ilvl w:val="1"/>
-          <w:numId w:val="5"/>
-        </w:numPr>
-        <w:spacing w:line="276" w:lineRule="auto"/>
-        <w:ind w:left="2160" w:hanging="360"/>
-        <w:contextualSpacing/>
-        <w:rPr>
-          <w:szCs w:val="22"/>
-        </w:rPr>
-      </w:pPr>
-      <w:r>
-        <w:rPr>
-          <w:rFonts w:eastAsia="Georgia" w:cs="Georgia"/>
-          <w:szCs w:val="22"/>
-        </w:rPr>
-        <w:t>If “</w:t>
+        <w:t xml:space="preserve"> value of 1, an </w:t>
       </w:r>
       <w:proofErr w:type="spellStart"/>
       <w:r>
         <w:rPr>
           <w:rFonts w:eastAsia="Georgia" w:cs="Georgia"/>
-          <w:szCs w:val="22"/>
-        </w:rPr>
-        <w:t>guest_include</w:t>
-      </w:r>
-      <w:r>
-        <w:rPr>
-          <w:rFonts w:eastAsia="Georgia" w:cs="Georgia"/>
-          <w:szCs w:val="22"/>
-        </w:rPr>
-        <w:t>d</w:t>
+          <w:i/>
+          <w:szCs w:val="22"/>
+        </w:rPr>
+        <w:t>extra_people</w:t>
       </w:r>
       <w:proofErr w:type="spellEnd"/>
       <w:r>
@@ -3522,135 +4050,7 @@
           <w:rFonts w:eastAsia="Georgia" w:cs="Georgia"/>
           <w:szCs w:val="22"/>
         </w:rPr>
-        <w:t xml:space="preserve"> = 1” and “accommodates = 1,” then the listing is only for one person. This price represents revenue per day under the assumptions.</w:t>
-      </w:r>
-    </w:p>
-    <w:p>
-      <w:pPr>
-        <w:numPr>
-          <w:ilvl w:val="1"/>
-          <w:numId w:val="5"/>
-        </w:numPr>
-        <w:spacing w:line="276" w:lineRule="auto"/>
-        <w:ind w:left="2160" w:hanging="360"/>
-        <w:contextualSpacing/>
-        <w:rPr>
-          <w:szCs w:val="22"/>
-        </w:rPr>
-      </w:pPr>
-      <w:r>
-        <w:rPr>
-          <w:rFonts w:eastAsia="Georgia" w:cs="Georgia"/>
-          <w:szCs w:val="22"/>
-        </w:rPr>
-        <w:t>If “</w:t>
-      </w:r>
-      <w:proofErr w:type="spellStart"/>
-      <w:r>
-        <w:rPr>
-          <w:rFonts w:eastAsia="Georgia" w:cs="Georgia"/>
-          <w:szCs w:val="22"/>
-        </w:rPr>
-        <w:t>guest_included</w:t>
-      </w:r>
-      <w:proofErr w:type="spellEnd"/>
-      <w:r>
-        <w:rPr>
-          <w:rFonts w:eastAsia="Georgia" w:cs="Georgia"/>
-          <w:szCs w:val="22"/>
-        </w:rPr>
-        <w:t xml:space="preserve"> = 1” but “accommodates &gt; 1”, then the price listed is only for one person but the property can accommoda</w:t>
-      </w:r>
-      <w:r>
-        <w:rPr>
-          <w:rFonts w:eastAsia="Georgia" w:cs="Georgia"/>
-          <w:szCs w:val="22"/>
-        </w:rPr>
-        <w:t>te two or more, so you need to add in the additional price for another person to get the revenue per day for two people. This additional price is contained in column “</w:t>
-      </w:r>
-      <w:proofErr w:type="spellStart"/>
-      <w:r>
-        <w:rPr>
-          <w:rFonts w:eastAsia="Georgia" w:cs="Georgia"/>
-          <w:szCs w:val="22"/>
-        </w:rPr>
-        <w:t>extra_people</w:t>
-      </w:r>
-      <w:proofErr w:type="spellEnd"/>
-      <w:r>
-        <w:rPr>
-          <w:rFonts w:eastAsia="Georgia" w:cs="Georgia"/>
-          <w:szCs w:val="22"/>
-        </w:rPr>
-        <w:t>”.</w:t>
-      </w:r>
-      <w:r>
-        <w:rPr>
-          <w:rFonts w:eastAsia="Georgia" w:cs="Georgia"/>
-          <w:szCs w:val="22"/>
-        </w:rPr>
-        <w:br/>
-      </w:r>
-      <w:r>
-        <w:rPr>
-          <w:rFonts w:eastAsia="Georgia" w:cs="Georgia"/>
-          <w:szCs w:val="22"/>
-        </w:rPr>
-        <w:br/>
-      </w:r>
-      <w:r>
-        <w:rPr>
-          <w:rFonts w:eastAsia="Georgia" w:cs="Georgia"/>
-          <w:szCs w:val="22"/>
-          <w:u w:val="single"/>
-        </w:rPr>
-        <w:t>Example</w:t>
-      </w:r>
-      <w:r>
-        <w:rPr>
-          <w:rFonts w:eastAsia="Georgia" w:cs="Georgia"/>
-          <w:szCs w:val="22"/>
-        </w:rPr>
-        <w:t>: If a listing has an “accommodates”</w:t>
-      </w:r>
-      <w:r>
-        <w:rPr>
-          <w:rFonts w:eastAsia="Georgia" w:cs="Georgia"/>
-          <w:szCs w:val="22"/>
-        </w:rPr>
-        <w:t xml:space="preserve"> value of 2, a “</w:t>
-      </w:r>
-      <w:proofErr w:type="spellStart"/>
-      <w:r>
-        <w:rPr>
-          <w:rFonts w:eastAsia="Georgia" w:cs="Georgia"/>
-          <w:szCs w:val="22"/>
-        </w:rPr>
-        <w:t>guests_included</w:t>
-      </w:r>
-      <w:proofErr w:type="spellEnd"/>
-      <w:r>
-        <w:rPr>
-          <w:rFonts w:eastAsia="Georgia" w:cs="Georgia"/>
-          <w:szCs w:val="22"/>
-        </w:rPr>
-        <w:t>” value of 1, an “</w:t>
-      </w:r>
-      <w:proofErr w:type="spellStart"/>
-      <w:r>
-        <w:rPr>
-          <w:rFonts w:eastAsia="Georgia" w:cs="Georgia"/>
-          <w:szCs w:val="22"/>
-        </w:rPr>
-        <w:t>extra_people</w:t>
-      </w:r>
-      <w:proofErr w:type="spellEnd"/>
-      <w:r>
-        <w:rPr>
-          <w:rFonts w:eastAsia="Georgia" w:cs="Georgia"/>
-          <w:szCs w:val="22"/>
-        </w:rPr>
-        <w:t xml:space="preserve">” value of $15.00, and a “price” of $80.00, the </w:t>
+        <w:t xml:space="preserve"> value of $15.00, and a “price” of $80.00, the </w:t>
       </w:r>
       <w:proofErr w:type="spellStart"/>
       <w:r>
@@ -3785,21 +4185,7 @@
                   <w:rFonts w:ascii="Cambria Math" w:hAnsi="Cambria Math"/>
                   <w:szCs w:val="22"/>
                 </w:rPr>
-                <m:t>2</m:t>
-              </m:r>
-              <m:r>
-                <w:rPr>
-                  <w:rFonts w:ascii="Cambria Math" w:hAnsi="Cambria Math"/>
-                  <w:szCs w:val="22"/>
-                </w:rPr>
-                <m:t>–</m:t>
-              </m:r>
-              <m:r>
-                <w:rPr>
-                  <w:rFonts w:ascii="Cambria Math" w:hAnsi="Cambria Math"/>
-                  <w:szCs w:val="22"/>
-                </w:rPr>
-                <m:t>1</m:t>
+                <m:t>2–1</m:t>
               </m:r>
             </m:e>
           </m:d>
@@ -3808,28 +4194,7 @@
               <w:rFonts w:ascii="Cambria Math" w:hAnsi="Cambria Math"/>
               <w:szCs w:val="22"/>
             </w:rPr>
-            <m:t xml:space="preserve">* </m:t>
-          </m:r>
-          <m:r>
-            <w:rPr>
-              <w:rFonts w:ascii="Cambria Math" w:hAnsi="Cambria Math"/>
-              <w:szCs w:val="22"/>
-            </w:rPr>
-            <m:t>15</m:t>
-          </m:r>
-          <m:r>
-            <w:rPr>
-              <w:rFonts w:ascii="Cambria Math" w:hAnsi="Cambria Math"/>
-              <w:szCs w:val="22"/>
-            </w:rPr>
-            <m:t xml:space="preserve"> + </m:t>
-          </m:r>
-          <m:r>
-            <w:rPr>
-              <w:rFonts w:ascii="Cambria Math" w:hAnsi="Cambria Math"/>
-              <w:szCs w:val="22"/>
-            </w:rPr>
-            <m:t>80</m:t>
+            <m:t>* 15 + 80</m:t>
           </m:r>
         </m:oMath>
       </m:oMathPara>
@@ -3881,6 +4246,9 @@
             <m:t>=$95</m:t>
           </m:r>
           <m:r>
+            <m:rPr>
+              <m:sty m:val="p"/>
+            </m:rPr>
             <w:rPr>
               <w:rFonts w:eastAsia="Georgia" w:cs="Georgia"/>
               <w:szCs w:val="22"/>
@@ -3908,67 +4276,35 @@
           <w:rFonts w:eastAsia="Georgia" w:cs="Georgia"/>
           <w:szCs w:val="22"/>
         </w:rPr>
-        <w:t>Step 3: Multiply the estimated revenue per day by the minimum number of ni</w:t>
-      </w:r>
-      <w:r>
-        <w:rPr>
-          <w:rFonts w:eastAsia="Georgia" w:cs="Georgia"/>
-          <w:szCs w:val="22"/>
-        </w:rPr>
-        <w:t xml:space="preserve">ghts to get </w:t>
-      </w:r>
-      <w:proofErr w:type="spellStart"/>
-      <w:proofErr w:type="gramStart"/>
-      <w:r>
-        <w:rPr>
-          <w:rFonts w:eastAsia="Georgia" w:cs="Georgia"/>
-          <w:szCs w:val="22"/>
-        </w:rPr>
-        <w:t>a</w:t>
-      </w:r>
-      <w:proofErr w:type="spellEnd"/>
-      <w:proofErr w:type="gramEnd"/>
+        <w:t>Step 3: Multip</w:t>
+      </w:r>
+      <w:r>
+        <w:rPr>
+          <w:rFonts w:eastAsia="Georgia" w:cs="Georgia"/>
+          <w:szCs w:val="22"/>
+        </w:rPr>
+        <w:t>ly the estimated revenue per night</w:t>
+      </w:r>
+      <w:r>
+        <w:rPr>
+          <w:rFonts w:eastAsia="Georgia" w:cs="Georgia"/>
+          <w:szCs w:val="22"/>
+        </w:rPr>
+        <w:t xml:space="preserve"> by the minimum number of nights to get a</w:t>
+      </w:r>
+      <w:r>
+        <w:rPr>
+          <w:rFonts w:eastAsia="Georgia" w:cs="Georgia"/>
+          <w:szCs w:val="22"/>
+        </w:rPr>
+        <w:t>n</w:t>
+      </w:r>
       <w:r>
         <w:rPr>
           <w:rFonts w:eastAsia="Georgia" w:cs="Georgia"/>
           <w:szCs w:val="22"/>
         </w:rPr>
         <w:t xml:space="preserve"> estimated revenue per booking.</w:t>
-      </w:r>
-      <w:r>
-        <w:rPr>
-          <w:rFonts w:eastAsia="Georgia" w:cs="Georgia"/>
-          <w:szCs w:val="22"/>
-        </w:rPr>
-        <w:br/>
-      </w:r>
-      <w:r>
-        <w:rPr>
-          <w:rFonts w:eastAsia="Georgia" w:cs="Georgia"/>
-          <w:szCs w:val="22"/>
-        </w:rPr>
-        <w:br/>
-      </w:r>
-    </w:p>
-    <w:p>
-      <w:pPr>
-        <w:numPr>
-          <w:ilvl w:val="0"/>
-          <w:numId w:val="5"/>
-        </w:numPr>
-        <w:spacing w:line="276" w:lineRule="auto"/>
-        <w:ind w:left="1440" w:hanging="360"/>
-        <w:contextualSpacing/>
-        <w:rPr>
-          <w:szCs w:val="22"/>
-        </w:rPr>
-      </w:pPr>
-      <w:r>
-        <w:rPr>
-          <w:rFonts w:eastAsia="Georgia" w:cs="Georgia"/>
-          <w:szCs w:val="22"/>
-        </w:rPr>
-        <w:t>Step 4: Calculate an estimated total revenue for each listing by multiplying the estimated revenue per booking by the estimated number of stays.</w:t>
       </w:r>
       <w:r>
         <w:rPr>
@@ -3986,18 +4322,11 @@
       </w:r>
       <m:oMathPara>
         <m:oMath>
-          <m:r>
-            <w:rPr>
-              <w:rFonts w:ascii="Cambria Math" w:eastAsia="Georgia" w:hAnsi="Cambria Math" w:cs="Georgia"/>
-              <w:szCs w:val="22"/>
-            </w:rPr>
-            <m:t>revenu</m:t>
-          </m:r>
           <m:sSub>
             <m:sSubPr>
               <m:ctrlPr>
                 <w:rPr>
-                  <w:rFonts w:ascii="Cambria Math" w:eastAsia="Georgia" w:hAnsi="Cambria Math" w:cs="Georgia"/>
+                  <w:rFonts w:ascii="Cambria Math" w:hAnsi="Cambria Math"/>
                   <w:i/>
                   <w:szCs w:val="22"/>
                 </w:rPr>
@@ -4006,49 +4335,20 @@
             <m:e>
               <m:r>
                 <w:rPr>
-                  <w:rFonts w:ascii="Cambria Math" w:eastAsia="Georgia" w:hAnsi="Cambria Math" w:cs="Georgia"/>
+                  <w:rFonts w:ascii="Cambria Math" w:hAnsi="Cambria Math"/>
                   <w:szCs w:val="22"/>
                 </w:rPr>
-                <m:t>e</m:t>
+                <m:t>r</m:t>
               </m:r>
             </m:e>
             <m:sub>
               <m:r>
                 <w:rPr>
-                  <w:rFonts w:ascii="Cambria Math" w:eastAsia="Georgia" w:hAnsi="Cambria Math" w:cs="Georgia"/>
+                  <w:rFonts w:ascii="Cambria Math" w:hAnsi="Cambria Math"/>
                   <w:szCs w:val="22"/>
                 </w:rPr>
-                <m:t>pe</m:t>
+                <m:t>booking</m:t>
               </m:r>
-              <m:sSub>
-                <m:sSubPr>
-                  <m:ctrlPr>
-                    <w:rPr>
-                      <w:rFonts w:ascii="Cambria Math" w:eastAsia="Georgia" w:hAnsi="Cambria Math" w:cs="Georgia"/>
-                      <w:i/>
-                      <w:szCs w:val="22"/>
-                    </w:rPr>
-                  </m:ctrlPr>
-                </m:sSubPr>
-                <m:e>
-                  <m:r>
-                    <w:rPr>
-                      <w:rFonts w:ascii="Cambria Math" w:eastAsia="Georgia" w:hAnsi="Cambria Math" w:cs="Georgia"/>
-                      <w:szCs w:val="22"/>
-                    </w:rPr>
-                    <m:t>r</m:t>
-                  </m:r>
-                </m:e>
-                <m:sub>
-                  <m:r>
-                    <w:rPr>
-                      <w:rFonts w:ascii="Cambria Math" w:eastAsia="Georgia" w:hAnsi="Cambria Math" w:cs="Georgia"/>
-                      <w:szCs w:val="22"/>
-                    </w:rPr>
-                    <m:t>listing</m:t>
-                  </m:r>
-                </m:sub>
-              </m:sSub>
             </m:sub>
           </m:sSub>
           <m:r>
@@ -4056,13 +4356,13 @@
               <w:rFonts w:ascii="Cambria Math" w:eastAsia="Georgia" w:hAnsi="Cambria Math" w:cs="Georgia"/>
               <w:szCs w:val="22"/>
             </w:rPr>
-            <m:t>= revenu</m:t>
+            <m:t xml:space="preserve">= </m:t>
           </m:r>
           <m:sSub>
             <m:sSubPr>
               <m:ctrlPr>
                 <w:rPr>
-                  <w:rFonts w:ascii="Cambria Math" w:eastAsia="Georgia" w:hAnsi="Cambria Math" w:cs="Georgia"/>
+                  <w:rFonts w:ascii="Cambria Math" w:hAnsi="Cambria Math"/>
                   <w:i/>
                   <w:szCs w:val="22"/>
                 </w:rPr>
@@ -4071,65 +4371,22 @@
             <m:e>
               <m:r>
                 <w:rPr>
-                  <w:rFonts w:ascii="Cambria Math" w:eastAsia="Georgia" w:hAnsi="Cambria Math" w:cs="Georgia"/>
+                  <w:rFonts w:ascii="Cambria Math" w:hAnsi="Cambria Math"/>
                   <w:szCs w:val="22"/>
                 </w:rPr>
-                <m:t>e</m:t>
+                <m:t>r</m:t>
               </m:r>
             </m:e>
             <m:sub>
               <m:r>
                 <w:rPr>
-                  <w:rFonts w:ascii="Cambria Math" w:eastAsia="Georgia" w:hAnsi="Cambria Math" w:cs="Georgia"/>
+                  <w:rFonts w:ascii="Cambria Math" w:hAnsi="Cambria Math"/>
                   <w:szCs w:val="22"/>
                 </w:rPr>
-                <m:t>pe</m:t>
+                <m:t>night</m:t>
               </m:r>
-              <m:sSub>
-                <m:sSubPr>
-                  <m:ctrlPr>
-                    <w:rPr>
-                      <w:rFonts w:ascii="Cambria Math" w:eastAsia="Georgia" w:hAnsi="Cambria Math" w:cs="Georgia"/>
-                      <w:i/>
-                      <w:szCs w:val="22"/>
-                    </w:rPr>
-                  </m:ctrlPr>
-                </m:sSubPr>
-                <m:e>
-                  <m:r>
-                    <w:rPr>
-                      <w:rFonts w:ascii="Cambria Math" w:eastAsia="Georgia" w:hAnsi="Cambria Math" w:cs="Georgia"/>
-                      <w:szCs w:val="22"/>
-                    </w:rPr>
-                    <m:t>r</m:t>
-                  </m:r>
-                </m:e>
-                <m:sub>
-                  <m:r>
-                    <w:rPr>
-                      <w:rFonts w:ascii="Cambria Math" w:eastAsia="Georgia" w:hAnsi="Cambria Math" w:cs="Georgia"/>
-                      <w:szCs w:val="22"/>
-                    </w:rPr>
-                    <m:t>night</m:t>
-                  </m:r>
-                </m:sub>
-              </m:sSub>
             </m:sub>
           </m:sSub>
-          <m:r>
-            <w:rPr>
-              <w:rFonts w:ascii="Cambria Math" w:eastAsia="Georgia" w:hAnsi="Cambria Math" w:cs="Georgia"/>
-              <w:szCs w:val="22"/>
-            </w:rPr>
-            <m:t xml:space="preserve">* </m:t>
-          </m:r>
-          <m:r>
-            <w:rPr>
-              <w:rFonts w:ascii="Cambria Math" w:eastAsia="Georgia" w:hAnsi="Cambria Math" w:cs="Georgia"/>
-              <w:szCs w:val="22"/>
-            </w:rPr>
-            <m:t>w</m:t>
-          </m:r>
           <m:r>
             <w:rPr>
               <w:rFonts w:ascii="Cambria Math" w:eastAsia="Georgia" w:hAnsi="Cambria Math" w:cs="Georgia"/>
@@ -4139,39 +4396,12 @@
           </m:r>
           <m:r>
             <w:rPr>
-              <w:rFonts w:ascii="Cambria Math" w:eastAsia="Georgia" w:hAnsi="Cambria Math" w:cs="Georgia"/>
+              <w:rFonts w:eastAsia="Georgia" w:cs="Georgia"/>
               <w:szCs w:val="22"/>
             </w:rPr>
             <w:br/>
           </m:r>
         </m:oMath>
-        <w:sdt>
-          <w:sdtPr>
-            <w:rPr>
-              <w:rFonts w:ascii="Cambria Math" w:eastAsia="Georgia" w:hAnsi="Cambria Math" w:cs="Georgia"/>
-              <w:i/>
-              <w:szCs w:val="22"/>
-            </w:rPr>
-            <w:id w:val="-1364128027"/>
-            <w:placeholder>
-              <w:docPart w:val="DefaultPlaceholder_1075249612"/>
-            </w:placeholder>
-            <w:temporary/>
-            <w:showingPlcHdr/>
-            <w:equation/>
-          </w:sdtPr>
-          <w:sdtContent>
-            <m:oMath>
-              <m:r>
-                <w:rPr>
-                  <w:rStyle w:val="PlaceholderText"/>
-                  <w:rFonts w:ascii="Cambria Math" w:hAnsi="Cambria Math"/>
-                </w:rPr>
-                <m:t>Type equation here.</m:t>
-              </m:r>
-            </m:oMath>
-          </w:sdtContent>
-        </w:sdt>
       </m:oMathPara>
     </w:p>
     <w:p>
@@ -4192,22 +4422,218 @@
           <w:rFonts w:eastAsia="Georgia" w:cs="Georgia"/>
           <w:szCs w:val="22"/>
         </w:rPr>
-        <w:t xml:space="preserve">Format: Have a column that calculates daily revenue — account for </w:t>
-      </w:r>
-      <w:r>
-        <w:rPr>
-          <w:rFonts w:eastAsia="Georgia" w:cs="Georgia"/>
-          <w:szCs w:val="22"/>
-        </w:rPr>
-        <w:t>number of guests accommodated, number of guests included in the price, and extra charge for additional people using nested IF statements. Another column would then calculate the revenue per booking. Finally, multiply that by the number of total stays for t</w:t>
-      </w:r>
-      <w:r>
-        <w:rPr>
-          <w:rFonts w:eastAsia="Georgia" w:cs="Georgia"/>
-          <w:szCs w:val="22"/>
-        </w:rPr>
-        <w:t>he listings.</w:t>
-      </w:r>
+        <w:t>Step 4: Calculate an estimated total revenue for each listing by multiplying the estimated revenue per booking by the estimated number of stays.</w:t>
+      </w:r>
+      <w:r>
+        <w:rPr>
+          <w:rFonts w:eastAsia="Georgia" w:cs="Georgia"/>
+          <w:szCs w:val="22"/>
+        </w:rPr>
+        <w:br/>
+      </w:r>
+      <w:r>
+        <w:rPr>
+          <w:rFonts w:eastAsia="Georgia" w:cs="Georgia"/>
+          <w:szCs w:val="22"/>
+        </w:rPr>
+        <w:br/>
+      </w:r>
+      <m:oMathPara>
+        <m:oMath>
+          <m:sSub>
+            <m:sSubPr>
+              <m:ctrlPr>
+                <w:rPr>
+                  <w:rFonts w:ascii="Cambria Math" w:hAnsi="Cambria Math"/>
+                  <w:i/>
+                  <w:szCs w:val="22"/>
+                </w:rPr>
+              </m:ctrlPr>
+            </m:sSubPr>
+            <m:e>
+              <m:r>
+                <w:rPr>
+                  <w:rFonts w:ascii="Cambria Math" w:hAnsi="Cambria Math"/>
+                  <w:szCs w:val="22"/>
+                </w:rPr>
+                <m:t>r</m:t>
+              </m:r>
+            </m:e>
+            <m:sub>
+              <m:r>
+                <w:rPr>
+                  <w:rFonts w:ascii="Cambria Math" w:hAnsi="Cambria Math"/>
+                  <w:szCs w:val="22"/>
+                </w:rPr>
+                <m:t>listing</m:t>
+              </m:r>
+            </m:sub>
+          </m:sSub>
+          <m:r>
+            <w:rPr>
+              <w:rFonts w:ascii="Cambria Math" w:eastAsia="Georgia" w:hAnsi="Cambria Math" w:cs="Georgia"/>
+              <w:szCs w:val="22"/>
+            </w:rPr>
+            <m:t xml:space="preserve">= </m:t>
+          </m:r>
+          <m:sSub>
+            <m:sSubPr>
+              <m:ctrlPr>
+                <w:rPr>
+                  <w:rFonts w:ascii="Cambria Math" w:hAnsi="Cambria Math"/>
+                  <w:i/>
+                  <w:szCs w:val="22"/>
+                </w:rPr>
+              </m:ctrlPr>
+            </m:sSubPr>
+            <m:e>
+              <m:r>
+                <w:rPr>
+                  <w:rFonts w:ascii="Cambria Math" w:hAnsi="Cambria Math"/>
+                  <w:szCs w:val="22"/>
+                </w:rPr>
+                <m:t>r</m:t>
+              </m:r>
+            </m:e>
+            <m:sub>
+              <m:r>
+                <w:rPr>
+                  <w:rFonts w:ascii="Cambria Math" w:hAnsi="Cambria Math"/>
+                  <w:szCs w:val="22"/>
+                </w:rPr>
+                <m:t>booking</m:t>
+              </m:r>
+            </m:sub>
+          </m:sSub>
+          <m:r>
+            <w:rPr>
+              <w:rFonts w:ascii="Cambria Math" w:eastAsia="Georgia" w:hAnsi="Cambria Math" w:cs="Georgia"/>
+              <w:szCs w:val="22"/>
+            </w:rPr>
+            <m:t>*</m:t>
+          </m:r>
+          <m:r>
+            <w:rPr>
+              <w:rFonts w:ascii="Cambria Math" w:eastAsia="Georgia" w:hAnsi="Cambria Math" w:cs="Georgia"/>
+              <w:szCs w:val="22"/>
+            </w:rPr>
+            <m:t>s</m:t>
+          </m:r>
+          <m:r>
+            <w:rPr>
+              <w:rFonts w:eastAsia="Georgia" w:cs="Georgia"/>
+              <w:szCs w:val="22"/>
+            </w:rPr>
+            <w:br/>
+          </m:r>
+          <m:r>
+            <w:rPr>
+              <w:rFonts w:eastAsia="Georgia" w:cs="Georgia"/>
+              <w:szCs w:val="22"/>
+            </w:rPr>
+            <w:br/>
+          </m:r>
+        </m:oMath>
+        <m:oMath>
+          <m:sSub>
+            <m:sSubPr>
+              <m:ctrlPr>
+                <w:rPr>
+                  <w:rFonts w:ascii="Cambria Math" w:hAnsi="Cambria Math"/>
+                  <w:i/>
+                  <w:szCs w:val="22"/>
+                </w:rPr>
+              </m:ctrlPr>
+            </m:sSubPr>
+            <m:e>
+              <m:r>
+                <w:rPr>
+                  <w:rFonts w:ascii="Cambria Math" w:hAnsi="Cambria Math"/>
+                  <w:szCs w:val="22"/>
+                </w:rPr>
+                <m:t>r</m:t>
+              </m:r>
+            </m:e>
+            <m:sub>
+              <m:r>
+                <w:rPr>
+                  <w:rFonts w:ascii="Cambria Math" w:hAnsi="Cambria Math"/>
+                  <w:szCs w:val="22"/>
+                </w:rPr>
+                <m:t>listing</m:t>
+              </m:r>
+            </m:sub>
+          </m:sSub>
+          <m:r>
+            <w:rPr>
+              <w:rFonts w:ascii="Cambria Math" w:eastAsia="Georgia" w:hAnsi="Cambria Math" w:cs="Georgia"/>
+              <w:szCs w:val="22"/>
+            </w:rPr>
+            <m:t>=</m:t>
+          </m:r>
+          <m:d>
+            <m:dPr>
+              <m:ctrlPr>
+                <w:rPr>
+                  <w:rFonts w:ascii="Cambria Math" w:hAnsi="Cambria Math"/>
+                  <w:i/>
+                  <w:szCs w:val="22"/>
+                </w:rPr>
+              </m:ctrlPr>
+            </m:dPr>
+            <m:e>
+              <m:d>
+                <m:dPr>
+                  <m:ctrlPr>
+                    <w:rPr>
+                      <w:rFonts w:ascii="Cambria Math" w:hAnsi="Cambria Math"/>
+                      <w:i/>
+                      <w:szCs w:val="22"/>
+                    </w:rPr>
+                  </m:ctrlPr>
+                </m:dPr>
+                <m:e>
+                  <m:r>
+                    <w:rPr>
+                      <w:rFonts w:ascii="Cambria Math" w:hAnsi="Cambria Math"/>
+                      <w:szCs w:val="22"/>
+                    </w:rPr>
+                    <m:t>a–g</m:t>
+                  </m:r>
+                </m:e>
+              </m:d>
+              <m:r>
+                <w:rPr>
+                  <w:rFonts w:ascii="Cambria Math" w:hAnsi="Cambria Math"/>
+                  <w:szCs w:val="22"/>
+                </w:rPr>
+                <m:t>* t + p</m:t>
+              </m:r>
+            </m:e>
+          </m:d>
+          <m:r>
+            <w:rPr>
+              <w:rFonts w:ascii="Cambria Math" w:hAnsi="Cambria Math"/>
+              <w:szCs w:val="22"/>
+            </w:rPr>
+            <m:t>*m</m:t>
+          </m:r>
+          <m:r>
+            <w:rPr>
+              <w:rFonts w:ascii="Cambria Math" w:eastAsia="Georgia" w:hAnsi="Cambria Math" w:cs="Georgia"/>
+              <w:szCs w:val="22"/>
+            </w:rPr>
+            <m:t>*s</m:t>
+          </m:r>
+          <m:r>
+            <w:rPr>
+              <w:rFonts w:eastAsia="Georgia" w:cs="Georgia"/>
+              <w:szCs w:val="22"/>
+            </w:rPr>
+            <w:br/>
+          </m:r>
+        </m:oMath>
+      </m:oMathPara>
     </w:p>
     <w:p>
       <w:pPr>
@@ -4269,14 +4695,7 @@
           <w:rFonts w:eastAsia="Georgia" w:cs="Georgia"/>
           <w:szCs w:val="22"/>
         </w:rPr>
-        <w:t>Additional PivotTables are welcom</w:t>
-      </w:r>
-      <w:r>
-        <w:rPr>
-          <w:rFonts w:eastAsia="Georgia" w:cs="Georgia"/>
-          <w:szCs w:val="22"/>
-        </w:rPr>
-        <w:t>e and useful for gaining a better understanding of the data.</w:t>
+        <w:t>Additional PivotTables are welcome and useful for gaining a better understanding of the data.</w:t>
       </w:r>
     </w:p>
     <w:p>
@@ -4350,14 +4769,7 @@
           <w:rFonts w:eastAsia="Georgia" w:cs="Georgia"/>
           <w:szCs w:val="22"/>
         </w:rPr>
-        <w:t>Build several PivotTables in order to quickly explore t</w:t>
-      </w:r>
-      <w:r>
-        <w:rPr>
-          <w:rFonts w:eastAsia="Georgia" w:cs="Georgia"/>
-          <w:szCs w:val="22"/>
-        </w:rPr>
-        <w:t xml:space="preserve">he data at a high level: </w:t>
+        <w:t xml:space="preserve">Build several PivotTables in order to quickly explore the data at a high level: </w:t>
       </w:r>
     </w:p>
     <w:p>
@@ -4420,14 +4832,7 @@
           <w:rFonts w:eastAsia="Georgia" w:cs="Georgia"/>
           <w:szCs w:val="22"/>
         </w:rPr>
-        <w:t>F</w:t>
-      </w:r>
-      <w:r>
-        <w:rPr>
-          <w:rFonts w:eastAsia="Georgia" w:cs="Georgia"/>
-          <w:szCs w:val="22"/>
-        </w:rPr>
-        <w:t>ormat: Currency/thousands separators should be used where appropriate.</w:t>
+        <w:t>Format: Currency/thousands separators should be used where appropriate.</w:t>
       </w:r>
     </w:p>
     <w:p>
@@ -4450,6 +4855,7 @@
         <w:rPr>
           <w:rFonts w:eastAsia="Georgia"/>
         </w:rPr>
+        <w:lastRenderedPageBreak/>
         <w:t>PROMPT 3: Which neighborhoods host the most listings?</w:t>
       </w:r>
     </w:p>
@@ -4501,7 +4907,21 @@
           <w:rFonts w:eastAsia="Georgia" w:cs="Georgia"/>
           <w:szCs w:val="22"/>
         </w:rPr>
-        <w:t>PivotTables should contain the host name and number of listings (make sure to exclude listings with no bookings).</w:t>
+        <w:t xml:space="preserve">PivotTables should contain the </w:t>
+      </w:r>
+      <w:r>
+        <w:rPr>
+          <w:rFonts w:eastAsia="Georgia" w:cs="Georgia"/>
+          <w:szCs w:val="22"/>
+        </w:rPr>
+        <w:t>neighborhood name a</w:t>
+      </w:r>
+      <w:r>
+        <w:rPr>
+          <w:rFonts w:eastAsia="Georgia" w:cs="Georgia"/>
+          <w:szCs w:val="22"/>
+        </w:rPr>
+        <w:t>nd number of listings (make sure to exclude listings with no bookings).</w:t>
       </w:r>
     </w:p>
     <w:p>
@@ -4543,14 +4963,7 @@
           <w:rFonts w:eastAsia="Georgia" w:cs="Georgia"/>
           <w:szCs w:val="22"/>
         </w:rPr>
-        <w:t xml:space="preserve">Format: Currency/thousands separators should be </w:t>
-      </w:r>
-      <w:r>
-        <w:rPr>
-          <w:rFonts w:eastAsia="Georgia" w:cs="Georgia"/>
-          <w:szCs w:val="22"/>
-        </w:rPr>
-        <w:t>used where appropriate.</w:t>
+        <w:t>Format: Currency/thousands separators should be used where appropriate.</w:t>
       </w:r>
     </w:p>
     <w:p>
@@ -4624,14 +5037,28 @@
           <w:rFonts w:eastAsia="Georgia" w:cs="Georgia"/>
           <w:szCs w:val="22"/>
         </w:rPr>
-        <w:t>PivotTables should contain the neighborhood name, number of listings (make sure to ex</w:t>
-      </w:r>
-      <w:r>
-        <w:rPr>
-          <w:rFonts w:eastAsia="Georgia" w:cs="Georgia"/>
-          <w:szCs w:val="22"/>
-        </w:rPr>
-        <w:t>clude listings with no bookings), and average rating.</w:t>
+        <w:t>PivotTables shoul</w:t>
+      </w:r>
+      <w:r>
+        <w:rPr>
+          <w:rFonts w:eastAsia="Georgia" w:cs="Georgia"/>
+          <w:szCs w:val="22"/>
+        </w:rPr>
+        <w:t>d contain the neighborhood name</w:t>
+      </w:r>
+      <w:r>
+        <w:rPr>
+          <w:rFonts w:eastAsia="Georgia" w:cs="Georgia"/>
+          <w:szCs w:val="22"/>
+        </w:rPr>
+        <w:t xml:space="preserve"> and rating.</w:t>
+      </w:r>
+      <w:r>
+        <w:rPr>
+          <w:rFonts w:eastAsia="Georgia" w:cs="Georgia"/>
+          <w:szCs w:val="22"/>
+        </w:rPr>
+        <w:t xml:space="preserve"> How might you best aggregate the rating metric here?</w:t>
       </w:r>
     </w:p>
     <w:p>
@@ -4692,7 +5119,7 @@
           <w:rFonts w:eastAsia="Oswald"/>
         </w:rPr>
       </w:pPr>
-      <w:bookmarkStart w:id="11" w:name="_Toc525980059"/>
+      <w:bookmarkStart w:id="11" w:name="_Toc527544736"/>
       <w:r>
         <w:rPr>
           <w:rFonts w:eastAsia="Oswald"/>
@@ -4740,21 +5167,7 @@
           <w:rFonts w:eastAsia="Georgia" w:cs="Georgia"/>
           <w:szCs w:val="22"/>
         </w:rPr>
-        <w:t>F</w:t>
-      </w:r>
-      <w:r>
-        <w:rPr>
-          <w:rFonts w:eastAsia="Georgia" w:cs="Georgia"/>
-          <w:szCs w:val="22"/>
-        </w:rPr>
-        <w:t>ormat: Copy and paste the results of your PivotTable(s) and adjust them to only show the relevant findings. Cre</w:t>
-      </w:r>
-      <w:r>
-        <w:rPr>
-          <w:rFonts w:eastAsia="Georgia" w:cs="Georgia"/>
-          <w:szCs w:val="22"/>
-        </w:rPr>
-        <w:t>ate a chart using the format that best fits your findings’ needs.</w:t>
+        <w:t>Format: Copy and paste the results of your PivotTable(s) and adjust them to only show the relevant findings. Create a chart using the format that best fits your findings’ needs.</w:t>
       </w:r>
     </w:p>
     <w:p>
@@ -4806,14 +5219,7 @@
           <w:rFonts w:eastAsia="Georgia" w:cs="Georgia"/>
           <w:szCs w:val="22"/>
         </w:rPr>
-        <w:t>Summarize relevant statistics for various data points (max, me</w:t>
-      </w:r>
-      <w:r>
-        <w:rPr>
-          <w:rFonts w:eastAsia="Georgia" w:cs="Georgia"/>
-          <w:szCs w:val="22"/>
-        </w:rPr>
-        <w:t xml:space="preserve">dian, </w:t>
+        <w:t xml:space="preserve">Summarize relevant statistics for various data points (max, median, </w:t>
       </w:r>
       <w:proofErr w:type="gramStart"/>
       <w:r>
@@ -4905,7 +5311,6 @@
           <w:rFonts w:eastAsia="Georgia" w:cs="Georgia"/>
           <w:szCs w:val="22"/>
         </w:rPr>
-        <w:lastRenderedPageBreak/>
         <w:t xml:space="preserve">Provide a profile of </w:t>
       </w:r>
       <w:proofErr w:type="spellStart"/>
@@ -5064,14 +5469,7 @@
           <w:rFonts w:eastAsia="Georgia" w:cs="Georgia"/>
           <w:szCs w:val="22"/>
         </w:rPr>
-        <w:t>Present</w:t>
-      </w:r>
-      <w:r>
-        <w:rPr>
-          <w:rFonts w:eastAsia="Georgia" w:cs="Georgia"/>
-          <w:szCs w:val="22"/>
-        </w:rPr>
-        <w:t xml:space="preserve"> of your findings to the class:</w:t>
+        <w:t>Present of your findings to the class:</w:t>
       </w:r>
     </w:p>
     <w:p>
@@ -5155,14 +5553,8 @@
           <w:rFonts w:eastAsia="Georgia" w:cs="Georgia"/>
           <w:szCs w:val="22"/>
         </w:rPr>
-        <w:t>While others are presenting, take notes on the important points made b</w:t>
-      </w:r>
-      <w:r>
-        <w:rPr>
-          <w:rFonts w:eastAsia="Georgia" w:cs="Georgia"/>
-          <w:szCs w:val="22"/>
-        </w:rPr>
-        <w:t>y each team.</w:t>
+        <w:lastRenderedPageBreak/>
+        <w:t>While others are presenting, take notes on the important points made by each team.</w:t>
       </w:r>
     </w:p>
     <w:p>
@@ -5186,7 +5578,7 @@
           <w:szCs w:val="22"/>
         </w:rPr>
       </w:pPr>
-      <w:bookmarkStart w:id="13" w:name="_Toc525980060"/>
+      <w:bookmarkStart w:id="13" w:name="_Toc527544737"/>
       <w:r>
         <w:rPr>
           <w:rFonts w:eastAsia="Oswald"/>
@@ -5309,7 +5701,7 @@
           <w:rFonts w:eastAsia="Oswald"/>
         </w:rPr>
       </w:pPr>
-      <w:bookmarkStart w:id="14" w:name="_Toc525980061"/>
+      <w:bookmarkStart w:id="14" w:name="_Toc527544738"/>
       <w:r>
         <w:rPr>
           <w:rFonts w:eastAsia="Oswald"/>
@@ -5470,14 +5862,7 @@
           <w:rFonts w:eastAsia="Georgia" w:cs="Georgia"/>
           <w:szCs w:val="22"/>
         </w:rPr>
-        <w:t>Here’s a hand</w:t>
-      </w:r>
-      <w:r>
-        <w:rPr>
-          <w:rFonts w:eastAsia="Georgia" w:cs="Georgia"/>
-          <w:szCs w:val="22"/>
-        </w:rPr>
-        <w:t xml:space="preserve">y list of </w:t>
+        <w:t xml:space="preserve">Here’s a handy list of </w:t>
       </w:r>
       <w:hyperlink r:id="rId12">
         <w:r>
@@ -5554,7 +5939,7 @@
           <w:rFonts w:eastAsia="Oswald"/>
         </w:rPr>
       </w:pPr>
-      <w:bookmarkStart w:id="15" w:name="_Toc525980062"/>
+      <w:bookmarkStart w:id="15" w:name="_Toc527544739"/>
       <w:r>
         <w:rPr>
           <w:rFonts w:eastAsia="Oswald"/>
@@ -5624,17 +6009,6 @@
     <w:p>
       <w:pPr>
         <w:spacing w:line="276" w:lineRule="auto"/>
-        <w:jc w:val="center"/>
-        <w:rPr>
-          <w:rFonts w:eastAsia="Georgia" w:cs="Georgia"/>
-          <w:szCs w:val="22"/>
-        </w:rPr>
-      </w:pPr>
-    </w:p>
-    <w:p>
-      <w:pPr>
-        <w:spacing w:line="276" w:lineRule="auto"/>
-        <w:jc w:val="center"/>
         <w:rPr>
           <w:rFonts w:eastAsia="Georgia" w:cs="Georgia"/>
           <w:szCs w:val="22"/>
@@ -5649,7 +6023,7 @@
           <w:color w:val="24292E"/>
         </w:rPr>
       </w:pPr>
-      <w:bookmarkStart w:id="16" w:name="_Toc525980063"/>
+      <w:bookmarkStart w:id="16" w:name="_Toc527544740"/>
       <w:r>
         <w:rPr>
           <w:rFonts w:eastAsia="Oswald"/>
@@ -6132,7 +6506,6 @@
           <w:rFonts w:eastAsia="Georgia" w:cs="Georgia"/>
           <w:color w:val="24292E"/>
         </w:rPr>
-        <w:lastRenderedPageBreak/>
         <w:t xml:space="preserve">A “3” indicates performance above and beyond these requirements and will not apply to most items. </w:t>
       </w:r>
     </w:p>
@@ -6207,7 +6580,7 @@
         <w:noProof/>
         <w:szCs w:val="22"/>
       </w:rPr>
-      <w:t>10</w:t>
+      <w:t>9</w:t>
     </w:r>
     <w:r>
       <w:rPr>
@@ -7729,7 +8102,7 @@
   <w:abstractNum w:abstractNumId="11">
     <w:nsid w:val="48A77688"/>
     <w:multiLevelType w:val="hybridMultilevel"/>
-    <w:tmpl w:val="1B86619C"/>
+    <w:tmpl w:val="41AE09F2"/>
     <w:lvl w:ilvl="0" w:tplc="04090001">
       <w:start w:val="1"/>
       <w:numFmt w:val="bullet"/>
@@ -9647,36 +10020,7 @@
 </file>
 
 <file path=word/glossary/document.xml><?xml version="1.0" encoding="utf-8"?>
-<w:glossaryDocument xmlns:wpc="http://schemas.microsoft.com/office/word/2010/wordprocessingCanvas" xmlns:mc="http://schemas.openxmlformats.org/markup-compatibility/2006" xmlns:o="urn:schemas-microsoft-com:office:office" xmlns:r="http://schemas.openxmlformats.org/officeDocument/2006/relationships" xmlns:m="http://schemas.openxmlformats.org/officeDocument/2006/math" xmlns:v="urn:schemas-microsoft-com:vml" xmlns:wp14="http://schemas.microsoft.com/office/word/2010/wordprocessingDrawing" xmlns:wp="http://schemas.openxmlformats.org/drawingml/2006/wordprocessingDrawing" xmlns:w10="urn:schemas-microsoft-com:office:word" xmlns:w="http://schemas.openxmlformats.org/wordprocessingml/2006/main" xmlns:w14="http://schemas.microsoft.com/office/word/2010/wordml" xmlns:w15="http://schemas.microsoft.com/office/word/2012/wordml" xmlns:wpg="http://schemas.microsoft.com/office/word/2010/wordprocessingGroup" xmlns:wpi="http://schemas.microsoft.com/office/word/2010/wordprocessingInk" xmlns:wne="http://schemas.microsoft.com/office/word/2006/wordml" xmlns:wps="http://schemas.microsoft.com/office/word/2010/wordprocessingShape" mc:Ignorable="w14 w15 wp14">
-  <w:docParts>
-    <w:docPart>
-      <w:docPartPr>
-        <w:name w:val="DefaultPlaceholder_1075249612"/>
-        <w:category>
-          <w:name w:val="General"/>
-          <w:gallery w:val="placeholder"/>
-        </w:category>
-        <w:types>
-          <w:type w:val="bbPlcHdr"/>
-        </w:types>
-        <w:behaviors>
-          <w:behavior w:val="content"/>
-        </w:behaviors>
-        <w:guid w:val="{C9907FF6-86FC-4691-A38E-8A43C6F438BD}"/>
-      </w:docPartPr>
-      <w:docPartBody>
-        <w:p>
-          <w:r>
-            <w:rPr>
-              <w:rStyle w:val="PlaceholderText"/>
-            </w:rPr>
-            <w:t>Type equation here.</w:t>
-          </w:r>
-        </w:p>
-      </w:docPartBody>
-    </w:docPart>
-  </w:docParts>
-</w:glossaryDocument>
+<w:glossaryDocument xmlns:wpc="http://schemas.microsoft.com/office/word/2010/wordprocessingCanvas" xmlns:mc="http://schemas.openxmlformats.org/markup-compatibility/2006" xmlns:o="urn:schemas-microsoft-com:office:office" xmlns:r="http://schemas.openxmlformats.org/officeDocument/2006/relationships" xmlns:m="http://schemas.openxmlformats.org/officeDocument/2006/math" xmlns:v="urn:schemas-microsoft-com:vml" xmlns:wp14="http://schemas.microsoft.com/office/word/2010/wordprocessingDrawing" xmlns:wp="http://schemas.openxmlformats.org/drawingml/2006/wordprocessingDrawing" xmlns:w10="urn:schemas-microsoft-com:office:word" xmlns:w="http://schemas.openxmlformats.org/wordprocessingml/2006/main" xmlns:w14="http://schemas.microsoft.com/office/word/2010/wordml" xmlns:w15="http://schemas.microsoft.com/office/word/2012/wordml" xmlns:wpg="http://schemas.microsoft.com/office/word/2010/wordprocessingGroup" xmlns:wpi="http://schemas.microsoft.com/office/word/2010/wordprocessingInk" xmlns:wne="http://schemas.microsoft.com/office/word/2006/wordml" xmlns:wps="http://schemas.microsoft.com/office/word/2010/wordprocessingShape" mc:Ignorable="w14 w15 wp14"/>
 </file>
 
 <file path=word/glossary/fontTable.xml><?xml version="1.0" encoding="utf-8"?>
@@ -9693,7 +10037,7 @@
     <w:charset w:val="00"/>
     <w:family w:val="swiss"/>
     <w:pitch w:val="variable"/>
-    <w:sig w:usb0="E0002EFF" w:usb1="C000785B" w:usb2="00000009" w:usb3="00000000" w:csb0="000001FF" w:csb1="00000000"/>
+    <w:sig w:usb0="E0002EFF" w:usb1="C0007843" w:usb2="00000009" w:usb3="00000000" w:csb0="000001FF" w:csb1="00000000"/>
   </w:font>
   <w:font w:name="Symbol">
     <w:panose1 w:val="05050102010706020507"/>
@@ -9741,14 +10085,14 @@
     <w:charset w:val="00"/>
     <w:family w:val="roman"/>
     <w:pitch w:val="variable"/>
-    <w:sig w:usb0="E00006FF" w:usb1="420024FF" w:usb2="02000000" w:usb3="00000000" w:csb0="0000019F" w:csb1="00000000"/>
+    <w:sig w:usb0="E00002FF" w:usb1="400004FF" w:usb2="00000000" w:usb3="00000000" w:csb0="0000019F" w:csb1="00000000"/>
   </w:font>
   <w:font w:name="Cambria Math">
     <w:panose1 w:val="02040503050406030204"/>
     <w:charset w:val="00"/>
     <w:family w:val="roman"/>
     <w:pitch w:val="variable"/>
-    <w:sig w:usb0="E00006FF" w:usb1="420024FF" w:usb2="02000000" w:usb3="00000000" w:csb0="0000019F" w:csb1="00000000"/>
+    <w:sig w:usb0="E00002FF" w:usb1="420024FF" w:usb2="00000000" w:usb3="00000000" w:csb0="0000019F" w:csb1="00000000"/>
   </w:font>
   <w:font w:name="Calibri Light">
     <w:panose1 w:val="020F0302020204030204"/>
@@ -9775,7 +10119,9 @@
   </w:compat>
   <w:rsids>
     <w:rsidRoot w:val="00A83694"/>
+    <w:rsid w:val="009129C9"/>
     <w:rsid w:val="00A83694"/>
+    <w:rsid w:val="00D85331"/>
     <w:rsid w:val="00F05804"/>
   </w:rsids>
   <m:mathPr>
@@ -10565,7 +10911,7 @@
 </file>
 
 <file path=customXml/itemProps1.xml><?xml version="1.0" encoding="utf-8"?>
-<ds:datastoreItem xmlns:ds="http://schemas.openxmlformats.org/officeDocument/2006/customXml" ds:itemID="{A3A6679F-1C7F-4E90-BE2C-74F3733C5FBB}">
+<ds:datastoreItem xmlns:ds="http://schemas.openxmlformats.org/officeDocument/2006/customXml" ds:itemID="{70AD5DCA-C37F-4E6B-A39A-F66511CA903F}">
   <ds:schemaRefs>
     <ds:schemaRef ds:uri="http://schemas.openxmlformats.org/officeDocument/2006/bibliography"/>
   </ds:schemaRefs>

</xml_diff>

<commit_message>
finished excel portion of US prompt 1
</commit_message>
<xml_diff>
--- a/us/Princeton (US) Project - DC Data/Pre-Work Project_ DC Instructions, Airbnb.docx
+++ b/us/Princeton (US) Project - DC Data/Pre-Work Project_ DC Instructions, Airbnb.docx
@@ -2545,7 +2545,21 @@
           <w:rFonts w:eastAsia="Georgia" w:cs="Georgia"/>
           <w:szCs w:val="22"/>
         </w:rPr>
-        <w:t>Estimate revenue per listing (each row is considered a listing).</w:t>
+        <w:t>Estimate</w:t>
+      </w:r>
+      <w:r>
+        <w:rPr>
+          <w:rFonts w:eastAsia="Georgia" w:cs="Georgia"/>
+          <w:szCs w:val="22"/>
+        </w:rPr>
+        <w:t xml:space="preserve"> annual</w:t>
+      </w:r>
+      <w:r>
+        <w:rPr>
+          <w:rFonts w:eastAsia="Georgia" w:cs="Georgia"/>
+          <w:szCs w:val="22"/>
+        </w:rPr>
+        <w:t xml:space="preserve"> revenue per listing (each row is considered a listing).</w:t>
       </w:r>
     </w:p>
     <w:p>
@@ -2632,6 +2646,69 @@
         </w:rPr>
         <w:t>Only half of the bookings generate a review.</w:t>
       </w:r>
+    </w:p>
+    <w:p>
+      <w:pPr>
+        <w:numPr>
+          <w:ilvl w:val="1"/>
+          <w:numId w:val="5"/>
+        </w:numPr>
+        <w:spacing w:line="276" w:lineRule="auto"/>
+        <w:ind w:left="2160" w:hanging="360"/>
+        <w:contextualSpacing/>
+        <w:rPr>
+          <w:szCs w:val="22"/>
+        </w:rPr>
+      </w:pPr>
+      <w:r>
+        <w:rPr>
+          <w:rFonts w:eastAsia="Georgia" w:cs="Georgia"/>
+          <w:szCs w:val="22"/>
+        </w:rPr>
+        <w:t>If the listing has a review history of fewer than 60 days, use the number of reviews within the period of its activity as its annual number of reviews. Otherwise, interpolate or extrapolate the number of reviews over its period of activity to an annual number of reviews.</w:t>
+      </w:r>
+    </w:p>
+    <w:p>
+      <w:pPr>
+        <w:numPr>
+          <w:ilvl w:val="1"/>
+          <w:numId w:val="5"/>
+        </w:numPr>
+        <w:spacing w:line="276" w:lineRule="auto"/>
+        <w:ind w:left="2160" w:hanging="360"/>
+        <w:contextualSpacing/>
+        <w:rPr>
+          <w:szCs w:val="22"/>
+        </w:rPr>
+      </w:pPr>
+      <w:r>
+        <w:rPr>
+          <w:rFonts w:eastAsia="Georgia" w:cs="Georgia"/>
+          <w:szCs w:val="22"/>
+        </w:rPr>
+        <w:t>Assume the security deposit is always returned in full upon checkout.</w:t>
+      </w:r>
+    </w:p>
+    <w:p>
+      <w:pPr>
+        <w:numPr>
+          <w:ilvl w:val="1"/>
+          <w:numId w:val="5"/>
+        </w:numPr>
+        <w:spacing w:line="276" w:lineRule="auto"/>
+        <w:ind w:left="2160" w:hanging="360"/>
+        <w:contextualSpacing/>
+        <w:rPr>
+          <w:szCs w:val="22"/>
+        </w:rPr>
+      </w:pPr>
+      <w:r>
+        <w:rPr>
+          <w:rFonts w:eastAsia="Georgia" w:cs="Georgia"/>
+          <w:szCs w:val="22"/>
+        </w:rPr>
+        <w:t>Assume cleaning fee is charged in full upon checkout.</w:t>
+      </w:r>
       <w:r>
         <w:rPr>
           <w:rFonts w:eastAsia="Georgia" w:cs="Georgia"/>
@@ -2659,14 +2736,29 @@
           <w:i/>
           <w:szCs w:val="22"/>
         </w:rPr>
-        <w:t>Columns</w:t>
-      </w:r>
-      <w:r>
-        <w:rPr>
-          <w:rFonts w:eastAsia="Georgia" w:cs="Georgia"/>
-          <w:szCs w:val="22"/>
-        </w:rPr>
-        <w:t xml:space="preserve"> you’ll use to do this include:</w:t>
+        <w:t>Some of the c</w:t>
+      </w:r>
+      <w:r>
+        <w:rPr>
+          <w:rFonts w:eastAsia="Georgia" w:cs="Georgia"/>
+          <w:i/>
+          <w:szCs w:val="22"/>
+        </w:rPr>
+        <w:t>olumns</w:t>
+      </w:r>
+      <w:r>
+        <w:rPr>
+          <w:rFonts w:eastAsia="Georgia" w:cs="Georgia"/>
+          <w:szCs w:val="22"/>
+        </w:rPr>
+        <w:t xml:space="preserve"> you may need to use</w:t>
+      </w:r>
+      <w:r>
+        <w:rPr>
+          <w:rFonts w:eastAsia="Georgia" w:cs="Georgia"/>
+          <w:szCs w:val="22"/>
+        </w:rPr>
+        <w:t xml:space="preserve"> include:</w:t>
       </w:r>
     </w:p>
     <w:p>
@@ -2734,8 +2826,6 @@
         </w:rPr>
         <w:t>.</w:t>
       </w:r>
-      <w:bookmarkStart w:id="10" w:name="_GoBack"/>
-      <w:bookmarkEnd w:id="10"/>
     </w:p>
     <w:p>
       <w:pPr>
@@ -3041,6 +3131,95 @@
       <m:oMath>
         <m:r>
           <w:rPr>
+            <w:rFonts w:ascii="Cambria Math" w:eastAsia="Georgia" w:hAnsi="Cambria Math" w:cs="Georgia"/>
+            <w:szCs w:val="22"/>
+          </w:rPr>
+          <m:t>c</m:t>
+        </m:r>
+      </m:oMath>
+      <w:r>
+        <w:rPr>
+          <w:rFonts w:eastAsia="Georgia" w:cs="Georgia"/>
+          <w:szCs w:val="22"/>
+        </w:rPr>
+        <w:t xml:space="preserve"> : The </w:t>
+      </w:r>
+      <w:r>
+        <w:rPr>
+          <w:rFonts w:eastAsia="Georgia" w:cs="Georgia"/>
+          <w:szCs w:val="22"/>
+        </w:rPr>
+        <w:t>cleaning fee</w:t>
+      </w:r>
+      <w:r>
+        <w:rPr>
+          <w:rFonts w:eastAsia="Georgia" w:cs="Georgia"/>
+          <w:szCs w:val="22"/>
+        </w:rPr>
+        <w:t xml:space="preserve"> of the listing, </w:t>
+      </w:r>
+      <w:r>
+        <w:rPr>
+          <w:rFonts w:eastAsia="Georgia" w:cs="Georgia"/>
+          <w:szCs w:val="22"/>
+        </w:rPr>
+        <w:t xml:space="preserve">this is charged </w:t>
+      </w:r>
+      <w:r>
+        <w:rPr>
+          <w:rFonts w:eastAsia="Georgia" w:cs="Georgia"/>
+          <w:i/>
+          <w:szCs w:val="22"/>
+        </w:rPr>
+        <w:t>once</w:t>
+      </w:r>
+      <w:r>
+        <w:rPr>
+          <w:rFonts w:eastAsia="Georgia" w:cs="Georgia"/>
+          <w:szCs w:val="22"/>
+        </w:rPr>
+        <w:t xml:space="preserve"> </w:t>
+      </w:r>
+      <w:r>
+        <w:rPr>
+          <w:rFonts w:eastAsia="Georgia" w:cs="Georgia"/>
+          <w:i/>
+          <w:szCs w:val="22"/>
+        </w:rPr>
+        <w:t>per</w:t>
+      </w:r>
+      <w:r>
+        <w:rPr>
+          <w:rFonts w:eastAsia="Georgia" w:cs="Georgia"/>
+          <w:i/>
+          <w:szCs w:val="22"/>
+        </w:rPr>
+        <w:t xml:space="preserve"> stay</w:t>
+      </w:r>
+      <w:r>
+        <w:rPr>
+          <w:rFonts w:eastAsia="Georgia" w:cs="Georgia"/>
+          <w:szCs w:val="22"/>
+        </w:rPr>
+        <w:t>.</w:t>
+      </w:r>
+    </w:p>
+    <w:p>
+      <w:pPr>
+        <w:numPr>
+          <w:ilvl w:val="1"/>
+          <w:numId w:val="5"/>
+        </w:numPr>
+        <w:spacing w:line="276" w:lineRule="auto"/>
+        <w:ind w:left="2160" w:hanging="360"/>
+        <w:contextualSpacing/>
+        <w:rPr>
+          <w:szCs w:val="22"/>
+        </w:rPr>
+      </w:pPr>
+      <m:oMath>
+        <m:r>
+          <w:rPr>
             <w:rFonts w:ascii="Cambria Math" w:hAnsi="Cambria Math"/>
             <w:szCs w:val="22"/>
           </w:rPr>
@@ -3268,7 +3447,14 @@
           <w:rFonts w:eastAsia="Georgia" w:cs="Georgia"/>
           <w:szCs w:val="22"/>
         </w:rPr>
-        <w:t xml:space="preserve"> you’ll use to do this include:</w:t>
+        <w:t xml:space="preserve"> you may need to</w:t>
+      </w:r>
+      <w:r>
+        <w:rPr>
+          <w:rFonts w:eastAsia="Georgia" w:cs="Georgia"/>
+          <w:szCs w:val="22"/>
+        </w:rPr>
+        <w:t xml:space="preserve"> use include:</w:t>
       </w:r>
     </w:p>
     <w:p>
@@ -3374,14 +3560,21 @@
           <w:i/>
           <w:szCs w:val="22"/>
         </w:rPr>
-        <w:t xml:space="preserve">Outputs </w:t>
-      </w:r>
-      <w:r>
-        <w:rPr>
-          <w:rFonts w:eastAsia="Georgia" w:cs="Georgia"/>
-          <w:szCs w:val="22"/>
-        </w:rPr>
-        <w:t xml:space="preserve"> you’ll have as results include:</w:t>
+        <w:t>Outputs</w:t>
+      </w:r>
+      <w:r>
+        <w:rPr>
+          <w:rFonts w:eastAsia="Georgia" w:cs="Georgia"/>
+          <w:szCs w:val="22"/>
+        </w:rPr>
+        <w:t xml:space="preserve"> you may</w:t>
+      </w:r>
+      <w:r>
+        <w:rPr>
+          <w:rFonts w:eastAsia="Georgia" w:cs="Georgia"/>
+          <w:szCs w:val="22"/>
+        </w:rPr>
+        <w:t xml:space="preserve"> have as results include:</w:t>
       </w:r>
     </w:p>
     <w:p>
@@ -3656,39 +3849,31 @@
         <w:rPr>
           <w:szCs w:val="22"/>
         </w:rPr>
-        <w:t xml:space="preserve"> : estimated total number of stays in the recorded lifetime of a listing</w:t>
-      </w:r>
-    </w:p>
-    <w:p>
-      <w:pPr>
-        <w:spacing w:line="276" w:lineRule="auto"/>
-        <w:ind w:left="2160"/>
-        <w:contextualSpacing/>
-        <w:rPr>
-          <w:szCs w:val="22"/>
-        </w:rPr>
-      </w:pPr>
-      <w:r>
-        <w:rPr>
-          <w:rFonts w:eastAsia="Georgia" w:cs="Georgia"/>
-          <w:szCs w:val="22"/>
-        </w:rPr>
-        <w:br/>
-      </w:r>
-      <w:r>
-        <w:rPr>
-          <w:rFonts w:eastAsia="Georgia" w:cs="Georgia"/>
-          <w:i/>
-          <w:szCs w:val="22"/>
-        </w:rPr>
-        <w:t>Note</w:t>
-      </w:r>
-      <w:r>
-        <w:rPr>
-          <w:rFonts w:eastAsia="Georgia" w:cs="Georgia"/>
-          <w:szCs w:val="22"/>
-        </w:rPr>
-        <w:t>: These are assumptions we’re making and not included in the dataset.</w:t>
+        <w:t xml:space="preserve"> : estimated </w:t>
+      </w:r>
+      <w:r>
+        <w:rPr>
+          <w:szCs w:val="22"/>
+        </w:rPr>
+        <w:t xml:space="preserve">(extrapolated or interpolated) </w:t>
+      </w:r>
+      <w:r>
+        <w:rPr>
+          <w:szCs w:val="22"/>
+        </w:rPr>
+        <w:t xml:space="preserve">number of stays in </w:t>
+      </w:r>
+      <w:r>
+        <w:rPr>
+          <w:szCs w:val="22"/>
+        </w:rPr>
+        <w:t>for one year of a listing. Note that the listing must have 60 days of review history to qualify for an extrapolation.</w:t>
+      </w:r>
+      <w:r>
+        <w:rPr>
+          <w:szCs w:val="22"/>
+        </w:rPr>
+        <w:t xml:space="preserve"> See note in prompt statement above.</w:t>
       </w:r>
       <w:r>
         <w:rPr>
@@ -3715,6 +3900,7 @@
           <w:rFonts w:eastAsia="Georgia" w:cs="Georgia"/>
           <w:szCs w:val="22"/>
         </w:rPr>
+        <w:lastRenderedPageBreak/>
         <w:t xml:space="preserve">Step 1: </w:t>
       </w:r>
       <w:r>
@@ -3773,7 +3959,22 @@
           <w:rFonts w:eastAsia="Georgia" w:cs="Georgia"/>
           <w:szCs w:val="22"/>
         </w:rPr>
-        <w:t xml:space="preserve"> for each listing by assuming that 50 percent of customers who stayed left</w:t>
+        <w:t xml:space="preserve"> </w:t>
+      </w:r>
+      <w:r>
+        <w:rPr>
+          <w:rFonts w:eastAsia="Georgia" w:cs="Georgia"/>
+          <w:b/>
+          <w:szCs w:val="22"/>
+        </w:rPr>
+        <w:t xml:space="preserve">per year </w:t>
+      </w:r>
+      <w:r>
+        <w:rPr>
+          <w:rFonts w:eastAsia="Georgia" w:cs="Georgia"/>
+          <w:szCs w:val="22"/>
+        </w:rPr>
+        <w:t>for each listing by assuming that 50 percent of customers who stayed left</w:t>
       </w:r>
       <w:r>
         <w:rPr>
@@ -3797,7 +3998,21 @@
           <w:rFonts w:eastAsia="Georgia" w:cs="Georgia"/>
           <w:szCs w:val="22"/>
         </w:rPr>
-        <w:t xml:space="preserve"> column). </w:t>
+        <w:t xml:space="preserve"> column</w:t>
+      </w:r>
+      <w:r>
+        <w:rPr>
+          <w:rFonts w:eastAsia="Georgia" w:cs="Georgia"/>
+          <w:szCs w:val="22"/>
+        </w:rPr>
+        <w:t>).</w:t>
+      </w:r>
+      <w:r>
+        <w:rPr>
+          <w:rFonts w:eastAsia="Georgia" w:cs="Georgia"/>
+          <w:szCs w:val="22"/>
+        </w:rPr>
+        <w:t xml:space="preserve"> </w:t>
       </w:r>
       <w:r>
         <w:rPr>
@@ -3849,7 +4064,6 @@
               <w:rFonts w:ascii="Cambria Math" w:hAnsi="Cambria Math"/>
               <w:szCs w:val="22"/>
             </w:rPr>
-            <w:lastRenderedPageBreak/>
             <m:t>s</m:t>
           </m:r>
           <m:r>
@@ -3857,16 +4071,12 @@
               <w:rFonts w:ascii="Cambria Math" w:eastAsia="Georgia" w:hAnsi="Cambria Math" w:cs="Georgia"/>
               <w:szCs w:val="22"/>
             </w:rPr>
-            <m:t xml:space="preserve">= </m:t>
+            <m:t>= 2n</m:t>
           </m:r>
           <m:r>
-            <w:rPr>
-              <w:rFonts w:ascii="Cambria Math" w:eastAsia="Georgia" w:hAnsi="Cambria Math" w:cs="Georgia"/>
-              <w:szCs w:val="22"/>
-            </w:rPr>
-            <m:t>2n</m:t>
-          </m:r>
-          <m:r>
+            <m:rPr>
+              <m:sty m:val="p"/>
+            </m:rPr>
             <w:rPr>
               <w:rFonts w:eastAsia="Georgia" w:cs="Georgia"/>
               <w:szCs w:val="22"/>
@@ -3902,7 +4112,22 @@
           <w:rFonts w:eastAsia="Georgia" w:cs="Georgia"/>
           <w:szCs w:val="22"/>
         </w:rPr>
-        <w:t xml:space="preserve"> revenue per day for two guests. If </w:t>
+        <w:t xml:space="preserve"> revenue per </w:t>
+      </w:r>
+      <w:r>
+        <w:rPr>
+          <w:rFonts w:eastAsia="Georgia" w:cs="Georgia"/>
+          <w:b/>
+          <w:szCs w:val="22"/>
+        </w:rPr>
+        <w:t>day</w:t>
+      </w:r>
+      <w:r>
+        <w:rPr>
+          <w:rFonts w:eastAsia="Georgia" w:cs="Georgia"/>
+          <w:szCs w:val="22"/>
+        </w:rPr>
+        <w:t xml:space="preserve"> for two guests. If </w:t>
       </w:r>
       <w:r>
         <w:rPr>
@@ -3931,7 +4156,22 @@
           <w:rFonts w:eastAsia="Georgia" w:cs="Georgia"/>
           <w:szCs w:val="22"/>
         </w:rPr>
-        <w:t xml:space="preserve"> to get the total price per night</w:t>
+        <w:t xml:space="preserve"> </w:t>
+      </w:r>
+      <w:r>
+        <w:rPr>
+          <w:rFonts w:eastAsia="Georgia" w:cs="Georgia"/>
+          <w:szCs w:val="22"/>
+        </w:rPr>
+        <w:t xml:space="preserve">to get the total price per </w:t>
+      </w:r>
+      <w:r>
+        <w:rPr>
+          <w:rFonts w:eastAsia="Georgia" w:cs="Georgia"/>
+          <w:b/>
+          <w:szCs w:val="22"/>
+        </w:rPr>
+        <w:t>day</w:t>
       </w:r>
       <w:r>
         <w:rPr>
@@ -3953,7 +4193,14 @@
           <w:rFonts w:eastAsia="Georgia" w:cs="Georgia"/>
           <w:szCs w:val="22"/>
         </w:rPr>
-        <w:t xml:space="preserve">price for the listing. </w:t>
+        <w:t>price for the listing.</w:t>
+      </w:r>
+      <w:r>
+        <w:rPr>
+          <w:rFonts w:eastAsia="Georgia" w:cs="Georgia"/>
+          <w:szCs w:val="22"/>
+        </w:rPr>
+        <w:t xml:space="preserve"> </w:t>
       </w:r>
     </w:p>
     <w:p>
@@ -4290,7 +4537,21 @@
           <w:rFonts w:eastAsia="Georgia" w:cs="Georgia"/>
           <w:szCs w:val="22"/>
         </w:rPr>
-        <w:t xml:space="preserve"> by the minimum number of nights to get a</w:t>
+        <w:t xml:space="preserve"> by the minimum number of nights</w:t>
+      </w:r>
+      <w:r>
+        <w:rPr>
+          <w:rFonts w:eastAsia="Georgia" w:cs="Georgia"/>
+          <w:szCs w:val="22"/>
+        </w:rPr>
+        <w:t>, plus the cleaning fee,</w:t>
+      </w:r>
+      <w:r>
+        <w:rPr>
+          <w:rFonts w:eastAsia="Georgia" w:cs="Georgia"/>
+          <w:szCs w:val="22"/>
+        </w:rPr>
+        <w:t xml:space="preserve"> to get a</w:t>
       </w:r>
       <w:r>
         <w:rPr>
@@ -4304,7 +4565,36 @@
           <w:rFonts w:eastAsia="Georgia" w:cs="Georgia"/>
           <w:szCs w:val="22"/>
         </w:rPr>
-        <w:t xml:space="preserve"> estimated revenue per booking.</w:t>
+        <w:t xml:space="preserve"> estimated revenue per booking</w:t>
+      </w:r>
+      <w:r>
+        <w:rPr>
+          <w:rFonts w:eastAsia="Georgia" w:cs="Georgia"/>
+          <w:szCs w:val="22"/>
+        </w:rPr>
+        <w:t xml:space="preserve"> (or </w:t>
+      </w:r>
+      <w:r>
+        <w:rPr>
+          <w:rFonts w:eastAsia="Georgia" w:cs="Georgia"/>
+          <w:i/>
+          <w:szCs w:val="22"/>
+        </w:rPr>
+        <w:t>stay</w:t>
+      </w:r>
+      <w:r>
+        <w:rPr>
+          <w:rFonts w:eastAsia="Georgia" w:cs="Georgia"/>
+          <w:szCs w:val="22"/>
+        </w:rPr>
+        <w:t>)</w:t>
+      </w:r>
+      <w:r>
+        <w:rPr>
+          <w:rFonts w:eastAsia="Georgia" w:cs="Georgia"/>
+          <w:szCs w:val="22"/>
+        </w:rPr>
+        <w:t>.</w:t>
       </w:r>
       <w:r>
         <w:rPr>
@@ -4396,6 +4686,16 @@
           </m:r>
           <m:r>
             <w:rPr>
+              <w:rFonts w:ascii="Cambria Math" w:eastAsia="Georgia" w:hAnsi="Cambria Math" w:cs="Georgia"/>
+              <w:szCs w:val="22"/>
+            </w:rPr>
+            <m:t>+c</m:t>
+          </m:r>
+          <m:r>
+            <m:rPr>
+              <m:sty m:val="p"/>
+            </m:rPr>
+            <w:rPr>
               <w:rFonts w:eastAsia="Georgia" w:cs="Georgia"/>
               <w:szCs w:val="22"/>
             </w:rPr>
@@ -4422,7 +4722,29 @@
           <w:rFonts w:eastAsia="Georgia" w:cs="Georgia"/>
           <w:szCs w:val="22"/>
         </w:rPr>
-        <w:t>Step 4: Calculate an estimated total revenue for each listing by multiplying the estimated revenue per booking by the estimated number of stays.</w:t>
+        <w:t>Step 4: Calculate an estimated total revenue for each listing by multiplying the estimated revenue per booking by the estimated number of stays</w:t>
+      </w:r>
+      <w:r>
+        <w:rPr>
+          <w:rFonts w:eastAsia="Georgia" w:cs="Georgia"/>
+          <w:szCs w:val="22"/>
+        </w:rPr>
+        <w:t xml:space="preserve"> </w:t>
+      </w:r>
+      <w:r>
+        <w:rPr>
+          <w:rFonts w:eastAsia="Georgia" w:cs="Georgia"/>
+          <w:i/>
+          <w:szCs w:val="22"/>
+        </w:rPr>
+        <w:t>for a year</w:t>
+      </w:r>
+      <w:r>
+        <w:rPr>
+          <w:rFonts w:eastAsia="Georgia" w:cs="Georgia"/>
+          <w:szCs w:val="22"/>
+        </w:rPr>
+        <w:t>.</w:t>
       </w:r>
       <w:r>
         <w:rPr>
@@ -4510,23 +4832,24 @@
               <w:rFonts w:ascii="Cambria Math" w:eastAsia="Georgia" w:hAnsi="Cambria Math" w:cs="Georgia"/>
               <w:szCs w:val="22"/>
             </w:rPr>
-            <m:t>*</m:t>
+            <m:t>*s</m:t>
           </m:r>
           <m:r>
-            <w:rPr>
-              <w:rFonts w:ascii="Cambria Math" w:eastAsia="Georgia" w:hAnsi="Cambria Math" w:cs="Georgia"/>
-              <w:szCs w:val="22"/>
-            </w:rPr>
-            <m:t>s</m:t>
-          </m:r>
-          <m:r>
+            <m:rPr>
+              <m:sty m:val="p"/>
+            </m:rPr>
             <w:rPr>
               <w:rFonts w:eastAsia="Georgia" w:cs="Georgia"/>
               <w:szCs w:val="22"/>
             </w:rPr>
             <w:br/>
           </m:r>
+        </m:oMath>
+        <m:oMath>
           <m:r>
+            <m:rPr>
+              <m:sty m:val="p"/>
+            </m:rPr>
             <w:rPr>
               <w:rFonts w:eastAsia="Georgia" w:cs="Georgia"/>
               <w:szCs w:val="22"/>
@@ -4626,6 +4949,9 @@
             <m:t>*s</m:t>
           </m:r>
           <m:r>
+            <m:rPr>
+              <m:sty m:val="p"/>
+            </m:rPr>
             <w:rPr>
               <w:rFonts w:eastAsia="Georgia" w:cs="Georgia"/>
               <w:szCs w:val="22"/>
@@ -4653,7 +4979,14 @@
           <w:rFonts w:eastAsia="Georgia" w:cs="Georgia"/>
           <w:szCs w:val="22"/>
         </w:rPr>
-        <w:t>Build several PivotTables in order to quickly explore the data at a high-level:</w:t>
+        <w:t>If needed, b</w:t>
+      </w:r>
+      <w:r>
+        <w:rPr>
+          <w:rFonts w:eastAsia="Georgia" w:cs="Georgia"/>
+          <w:szCs w:val="22"/>
+        </w:rPr>
+        <w:t>uild PivotTables in order to quickly explore the data at a high-level:</w:t>
       </w:r>
     </w:p>
     <w:p>
@@ -4716,7 +5049,16 @@
           <w:rFonts w:eastAsia="Georgia" w:cs="Georgia"/>
           <w:szCs w:val="22"/>
         </w:rPr>
-        <w:t>Format: Currency/thousands separators should be used where appropriate.</w:t>
+        <w:t>Format: Currency/tho</w:t>
+      </w:r>
+      <w:bookmarkStart w:id="10" w:name="_GoBack"/>
+      <w:bookmarkEnd w:id="10"/>
+      <w:r>
+        <w:rPr>
+          <w:rFonts w:eastAsia="Georgia" w:cs="Georgia"/>
+          <w:szCs w:val="22"/>
+        </w:rPr>
+        <w:t>usands separators should be used where appropriate.</w:t>
       </w:r>
     </w:p>
     <w:p>
@@ -4790,6 +5132,7 @@
           <w:rFonts w:eastAsia="Georgia" w:cs="Georgia"/>
           <w:szCs w:val="22"/>
         </w:rPr>
+        <w:lastRenderedPageBreak/>
         <w:t>PivotTables should contain the property type, number of listings (make sure to exclude listings with no bookings), and average rating.</w:t>
       </w:r>
     </w:p>
@@ -4855,7 +5198,6 @@
         <w:rPr>
           <w:rFonts w:eastAsia="Georgia"/>
         </w:rPr>
-        <w:lastRenderedPageBreak/>
         <w:t>PROMPT 3: Which neighborhoods host the most listings?</w:t>
       </w:r>
     </w:p>
@@ -5553,7 +5895,6 @@
           <w:rFonts w:eastAsia="Georgia" w:cs="Georgia"/>
           <w:szCs w:val="22"/>
         </w:rPr>
-        <w:lastRenderedPageBreak/>
         <w:t>While others are presenting, take notes on the important points made by each team.</w:t>
       </w:r>
     </w:p>
@@ -6580,7 +6921,7 @@
         <w:noProof/>
         <w:szCs w:val="22"/>
       </w:rPr>
-      <w:t>9</w:t>
+      <w:t>7</w:t>
     </w:r>
     <w:r>
       <w:rPr>
@@ -10119,6 +10460,8 @@
   </w:compat>
   <w:rsids>
     <w:rsidRoot w:val="00A83694"/>
+    <w:rsid w:val="004D1819"/>
+    <w:rsid w:val="005B7B70"/>
     <w:rsid w:val="009129C9"/>
     <w:rsid w:val="00A83694"/>
     <w:rsid w:val="00D85331"/>
@@ -10571,7 +10914,7 @@
     <w:basedOn w:val="DefaultParagraphFont"/>
     <w:uiPriority w:val="99"/>
     <w:semiHidden/>
-    <w:rsid w:val="00A83694"/>
+    <w:rsid w:val="005B7B70"/>
     <w:rPr>
       <w:color w:val="808080"/>
     </w:rPr>
@@ -10911,7 +11254,7 @@
 </file>
 
 <file path=customXml/itemProps1.xml><?xml version="1.0" encoding="utf-8"?>
-<ds:datastoreItem xmlns:ds="http://schemas.openxmlformats.org/officeDocument/2006/customXml" ds:itemID="{70AD5DCA-C37F-4E6B-A39A-F66511CA903F}">
+<ds:datastoreItem xmlns:ds="http://schemas.openxmlformats.org/officeDocument/2006/customXml" ds:itemID="{0E5CD628-5DD9-491B-B652-7E2808E0098C}">
   <ds:schemaRefs>
     <ds:schemaRef ds:uri="http://schemas.openxmlformats.org/officeDocument/2006/bibliography"/>
   </ds:schemaRefs>

</xml_diff>